<commit_message>
Updated A/B/C section processing in Form-1 PDF output
</commit_message>
<xml_diff>
--- a/makale/api/FORM-1.docx
+++ b/makale/api/FORM-1.docx
@@ -60,14 +60,188 @@
           <w:szCs w:val="24"/>
         </w:rPr>
       </w:pPr>
+      <w:proofErr w:type="spellStart"/>
       <w:r>
         <w:rPr>
           <w:rFonts w:asciiTheme="minorHAnsi" w:hAnsiTheme="minorHAnsi"/>
           <w:sz w:val="24"/>
           <w:szCs w:val="24"/>
         </w:rPr>
-        <w:t>İlgili Yasa ve Yönetmelik hükümleriyle öngörülen asgari koşulları sağlamanın yanı sıra;</w:t>
+        <w:t>İlgili</w:t>
       </w:r>
+      <w:proofErr w:type="spellEnd"/>
+      <w:r>
+        <w:rPr>
+          <w:rFonts w:asciiTheme="minorHAnsi" w:hAnsiTheme="minorHAnsi"/>
+          <w:sz w:val="24"/>
+          <w:szCs w:val="24"/>
+        </w:rPr>
+        <w:t xml:space="preserve"> Yasa </w:t>
+      </w:r>
+      <w:proofErr w:type="spellStart"/>
+      <w:r>
+        <w:rPr>
+          <w:rFonts w:asciiTheme="minorHAnsi" w:hAnsiTheme="minorHAnsi"/>
+          <w:sz w:val="24"/>
+          <w:szCs w:val="24"/>
+        </w:rPr>
+        <w:t>ve</w:t>
+      </w:r>
+      <w:proofErr w:type="spellEnd"/>
+      <w:r>
+        <w:rPr>
+          <w:rFonts w:asciiTheme="minorHAnsi" w:hAnsiTheme="minorHAnsi"/>
+          <w:sz w:val="24"/>
+          <w:szCs w:val="24"/>
+        </w:rPr>
+        <w:t xml:space="preserve"> </w:t>
+      </w:r>
+      <w:proofErr w:type="spellStart"/>
+      <w:r>
+        <w:rPr>
+          <w:rFonts w:asciiTheme="minorHAnsi" w:hAnsiTheme="minorHAnsi"/>
+          <w:sz w:val="24"/>
+          <w:szCs w:val="24"/>
+        </w:rPr>
+        <w:t>Yönetmelik</w:t>
+      </w:r>
+      <w:proofErr w:type="spellEnd"/>
+      <w:r>
+        <w:rPr>
+          <w:rFonts w:asciiTheme="minorHAnsi" w:hAnsiTheme="minorHAnsi"/>
+          <w:sz w:val="24"/>
+          <w:szCs w:val="24"/>
+        </w:rPr>
+        <w:t xml:space="preserve"> </w:t>
+      </w:r>
+      <w:proofErr w:type="spellStart"/>
+      <w:r>
+        <w:rPr>
+          <w:rFonts w:asciiTheme="minorHAnsi" w:hAnsiTheme="minorHAnsi"/>
+          <w:sz w:val="24"/>
+          <w:szCs w:val="24"/>
+        </w:rPr>
+        <w:t>hükümleriyle</w:t>
+      </w:r>
+      <w:proofErr w:type="spellEnd"/>
+      <w:r>
+        <w:rPr>
+          <w:rFonts w:asciiTheme="minorHAnsi" w:hAnsiTheme="minorHAnsi"/>
+          <w:sz w:val="24"/>
+          <w:szCs w:val="24"/>
+        </w:rPr>
+        <w:t xml:space="preserve"> </w:t>
+      </w:r>
+      <w:proofErr w:type="spellStart"/>
+      <w:r>
+        <w:rPr>
+          <w:rFonts w:asciiTheme="minorHAnsi" w:hAnsiTheme="minorHAnsi"/>
+          <w:sz w:val="24"/>
+          <w:szCs w:val="24"/>
+        </w:rPr>
+        <w:t>öngörülen</w:t>
+      </w:r>
+      <w:proofErr w:type="spellEnd"/>
+      <w:r>
+        <w:rPr>
+          <w:rFonts w:asciiTheme="minorHAnsi" w:hAnsiTheme="minorHAnsi"/>
+          <w:sz w:val="24"/>
+          <w:szCs w:val="24"/>
+        </w:rPr>
+        <w:t xml:space="preserve"> </w:t>
+      </w:r>
+      <w:proofErr w:type="spellStart"/>
+      <w:r>
+        <w:rPr>
+          <w:rFonts w:asciiTheme="minorHAnsi" w:hAnsiTheme="minorHAnsi"/>
+          <w:sz w:val="24"/>
+          <w:szCs w:val="24"/>
+        </w:rPr>
+        <w:t>asgari</w:t>
+      </w:r>
+      <w:proofErr w:type="spellEnd"/>
+      <w:r>
+        <w:rPr>
+          <w:rFonts w:asciiTheme="minorHAnsi" w:hAnsiTheme="minorHAnsi"/>
+          <w:sz w:val="24"/>
+          <w:szCs w:val="24"/>
+        </w:rPr>
+        <w:t xml:space="preserve"> </w:t>
+      </w:r>
+      <w:proofErr w:type="spellStart"/>
+      <w:r>
+        <w:rPr>
+          <w:rFonts w:asciiTheme="minorHAnsi" w:hAnsiTheme="minorHAnsi"/>
+          <w:sz w:val="24"/>
+          <w:szCs w:val="24"/>
+        </w:rPr>
+        <w:t>koşulları</w:t>
+      </w:r>
+      <w:proofErr w:type="spellEnd"/>
+      <w:r>
+        <w:rPr>
+          <w:rFonts w:asciiTheme="minorHAnsi" w:hAnsiTheme="minorHAnsi"/>
+          <w:sz w:val="24"/>
+          <w:szCs w:val="24"/>
+        </w:rPr>
+        <w:t xml:space="preserve"> </w:t>
+      </w:r>
+      <w:proofErr w:type="spellStart"/>
+      <w:r>
+        <w:rPr>
+          <w:rFonts w:asciiTheme="minorHAnsi" w:hAnsiTheme="minorHAnsi"/>
+          <w:sz w:val="24"/>
+          <w:szCs w:val="24"/>
+        </w:rPr>
+        <w:t>sağlamanın</w:t>
+      </w:r>
+      <w:proofErr w:type="spellEnd"/>
+      <w:r>
+        <w:rPr>
+          <w:rFonts w:asciiTheme="minorHAnsi" w:hAnsiTheme="minorHAnsi"/>
+          <w:sz w:val="24"/>
+          <w:szCs w:val="24"/>
+        </w:rPr>
+        <w:t xml:space="preserve"> </w:t>
+      </w:r>
+      <w:proofErr w:type="spellStart"/>
+      <w:r>
+        <w:rPr>
+          <w:rFonts w:asciiTheme="minorHAnsi" w:hAnsiTheme="minorHAnsi"/>
+          <w:sz w:val="24"/>
+          <w:szCs w:val="24"/>
+        </w:rPr>
+        <w:t>yanı</w:t>
+      </w:r>
+      <w:proofErr w:type="spellEnd"/>
+      <w:r>
+        <w:rPr>
+          <w:rFonts w:asciiTheme="minorHAnsi" w:hAnsiTheme="minorHAnsi"/>
+          <w:sz w:val="24"/>
+          <w:szCs w:val="24"/>
+        </w:rPr>
+        <w:t xml:space="preserve"> </w:t>
+      </w:r>
+      <w:proofErr w:type="spellStart"/>
+      <w:proofErr w:type="gramStart"/>
+      <w:r>
+        <w:rPr>
+          <w:rFonts w:asciiTheme="minorHAnsi" w:hAnsiTheme="minorHAnsi"/>
+          <w:sz w:val="24"/>
+          <w:szCs w:val="24"/>
+        </w:rPr>
+        <w:t>sıra</w:t>
+      </w:r>
+      <w:proofErr w:type="spellEnd"/>
+      <w:r>
+        <w:rPr>
+          <w:rFonts w:asciiTheme="minorHAnsi" w:hAnsiTheme="minorHAnsi"/>
+          <w:sz w:val="24"/>
+          <w:szCs w:val="24"/>
+        </w:rPr>
+        <w:t>;</w:t>
+      </w:r>
+      <w:proofErr w:type="gramEnd"/>
       <w:r>
         <w:rPr>
           <w:rFonts w:asciiTheme="minorHAnsi" w:hAnsiTheme="minorHAnsi"/>
@@ -188,17 +362,48 @@
                 <w:sz w:val="22"/>
                 <w:szCs w:val="22"/>
               </w:rPr>
-              <w:t>Tablo 1’deki Y</w:t>
-            </w:r>
-            <w:r>
-              <w:rPr>
-                <w:rFonts w:asciiTheme="minorHAnsi" w:hAnsiTheme="minorHAnsi"/>
-                <w:b/>
-                <w:sz w:val="22"/>
-                <w:szCs w:val="22"/>
-              </w:rPr>
-              <w:t>ayın Kodları</w:t>
-            </w:r>
+              <w:t xml:space="preserve">Tablo 1’deki </w:t>
+            </w:r>
+            <w:proofErr w:type="spellStart"/>
+            <w:r>
+              <w:rPr>
+                <w:rFonts w:asciiTheme="minorHAnsi" w:hAnsiTheme="minorHAnsi"/>
+                <w:b/>
+                <w:sz w:val="22"/>
+                <w:szCs w:val="22"/>
+              </w:rPr>
+              <w:t>Y</w:t>
+            </w:r>
+            <w:r>
+              <w:rPr>
+                <w:rFonts w:asciiTheme="minorHAnsi" w:hAnsiTheme="minorHAnsi"/>
+                <w:b/>
+                <w:sz w:val="22"/>
+                <w:szCs w:val="22"/>
+              </w:rPr>
+              <w:t>ayın</w:t>
+            </w:r>
+            <w:proofErr w:type="spellEnd"/>
+            <w:r>
+              <w:rPr>
+                <w:rFonts w:asciiTheme="minorHAnsi" w:hAnsiTheme="minorHAnsi"/>
+                <w:b/>
+                <w:sz w:val="22"/>
+                <w:szCs w:val="22"/>
+              </w:rPr>
+              <w:t xml:space="preserve"> </w:t>
+            </w:r>
+            <w:proofErr w:type="spellStart"/>
+            <w:r>
+              <w:rPr>
+                <w:rFonts w:asciiTheme="minorHAnsi" w:hAnsiTheme="minorHAnsi"/>
+                <w:b/>
+                <w:sz w:val="22"/>
+                <w:szCs w:val="22"/>
+              </w:rPr>
+              <w:t>Kodları</w:t>
+            </w:r>
+            <w:proofErr w:type="spellEnd"/>
           </w:p>
         </w:tc>
         <w:tc>
@@ -226,8 +431,39 @@
                 <w:sz w:val="22"/>
                 <w:szCs w:val="22"/>
               </w:rPr>
-              <w:t>Her Faaliyetin Puanı</w:t>
-            </w:r>
+              <w:t xml:space="preserve">Her </w:t>
+            </w:r>
+            <w:proofErr w:type="spellStart"/>
+            <w:r>
+              <w:rPr>
+                <w:rFonts w:asciiTheme="minorHAnsi" w:hAnsiTheme="minorHAnsi"/>
+                <w:b/>
+                <w:sz w:val="22"/>
+                <w:szCs w:val="22"/>
+              </w:rPr>
+              <w:t>Faaliyetin</w:t>
+            </w:r>
+            <w:proofErr w:type="spellEnd"/>
+            <w:r>
+              <w:rPr>
+                <w:rFonts w:asciiTheme="minorHAnsi" w:hAnsiTheme="minorHAnsi"/>
+                <w:b/>
+                <w:sz w:val="22"/>
+                <w:szCs w:val="22"/>
+              </w:rPr>
+              <w:t xml:space="preserve"> </w:t>
+            </w:r>
+            <w:proofErr w:type="spellStart"/>
+            <w:r>
+              <w:rPr>
+                <w:rFonts w:asciiTheme="minorHAnsi" w:hAnsiTheme="minorHAnsi"/>
+                <w:b/>
+                <w:sz w:val="22"/>
+                <w:szCs w:val="22"/>
+              </w:rPr>
+              <w:t>Puanı</w:t>
+            </w:r>
+            <w:proofErr w:type="spellEnd"/>
           </w:p>
         </w:tc>
       </w:tr>
@@ -262,16 +498,148 @@
                 <w:sz w:val="22"/>
                 <w:szCs w:val="22"/>
               </w:rPr>
-              <w:t xml:space="preserve">Madde: Ön değerlendirme – </w:t>
-            </w:r>
-            <w:r>
-              <w:rPr>
-                <w:rFonts w:asciiTheme="minorHAnsi" w:hAnsiTheme="minorHAnsi"/>
-                <w:sz w:val="22"/>
-                <w:szCs w:val="22"/>
-              </w:rPr>
-              <w:t>Aşağıda sıralanmış olan maddelerdeki koşulları sağlamadıkları</w:t>
-            </w:r>
+              <w:t xml:space="preserve">Madde: </w:t>
+            </w:r>
+            <w:proofErr w:type="spellStart"/>
+            <w:r>
+              <w:rPr>
+                <w:rFonts w:asciiTheme="minorHAnsi" w:hAnsiTheme="minorHAnsi"/>
+                <w:b/>
+                <w:sz w:val="22"/>
+                <w:szCs w:val="22"/>
+              </w:rPr>
+              <w:t>Ön</w:t>
+            </w:r>
+            <w:proofErr w:type="spellEnd"/>
+            <w:r>
+              <w:rPr>
+                <w:rFonts w:asciiTheme="minorHAnsi" w:hAnsiTheme="minorHAnsi"/>
+                <w:b/>
+                <w:sz w:val="22"/>
+                <w:szCs w:val="22"/>
+              </w:rPr>
+              <w:t xml:space="preserve"> </w:t>
+            </w:r>
+            <w:proofErr w:type="spellStart"/>
+            <w:r>
+              <w:rPr>
+                <w:rFonts w:asciiTheme="minorHAnsi" w:hAnsiTheme="minorHAnsi"/>
+                <w:b/>
+                <w:sz w:val="22"/>
+                <w:szCs w:val="22"/>
+              </w:rPr>
+              <w:t>değerlendirme</w:t>
+            </w:r>
+            <w:proofErr w:type="spellEnd"/>
+            <w:r>
+              <w:rPr>
+                <w:rFonts w:asciiTheme="minorHAnsi" w:hAnsiTheme="minorHAnsi"/>
+                <w:b/>
+                <w:sz w:val="22"/>
+                <w:szCs w:val="22"/>
+              </w:rPr>
+              <w:t xml:space="preserve"> – </w:t>
+            </w:r>
+            <w:proofErr w:type="spellStart"/>
+            <w:r>
+              <w:rPr>
+                <w:rFonts w:asciiTheme="minorHAnsi" w:hAnsiTheme="minorHAnsi"/>
+                <w:sz w:val="22"/>
+                <w:szCs w:val="22"/>
+              </w:rPr>
+              <w:t>Aşağıda</w:t>
+            </w:r>
+            <w:proofErr w:type="spellEnd"/>
+            <w:r>
+              <w:rPr>
+                <w:rFonts w:asciiTheme="minorHAnsi" w:hAnsiTheme="minorHAnsi"/>
+                <w:sz w:val="22"/>
+                <w:szCs w:val="22"/>
+              </w:rPr>
+              <w:t xml:space="preserve"> </w:t>
+            </w:r>
+            <w:proofErr w:type="spellStart"/>
+            <w:r>
+              <w:rPr>
+                <w:rFonts w:asciiTheme="minorHAnsi" w:hAnsiTheme="minorHAnsi"/>
+                <w:sz w:val="22"/>
+                <w:szCs w:val="22"/>
+              </w:rPr>
+              <w:t>sıralanmış</w:t>
+            </w:r>
+            <w:proofErr w:type="spellEnd"/>
+            <w:r>
+              <w:rPr>
+                <w:rFonts w:asciiTheme="minorHAnsi" w:hAnsiTheme="minorHAnsi"/>
+                <w:sz w:val="22"/>
+                <w:szCs w:val="22"/>
+              </w:rPr>
+              <w:t xml:space="preserve"> </w:t>
+            </w:r>
+            <w:proofErr w:type="spellStart"/>
+            <w:r>
+              <w:rPr>
+                <w:rFonts w:asciiTheme="minorHAnsi" w:hAnsiTheme="minorHAnsi"/>
+                <w:sz w:val="22"/>
+                <w:szCs w:val="22"/>
+              </w:rPr>
+              <w:t>olan</w:t>
+            </w:r>
+            <w:proofErr w:type="spellEnd"/>
+            <w:r>
+              <w:rPr>
+                <w:rFonts w:asciiTheme="minorHAnsi" w:hAnsiTheme="minorHAnsi"/>
+                <w:sz w:val="22"/>
+                <w:szCs w:val="22"/>
+              </w:rPr>
+              <w:t xml:space="preserve"> </w:t>
+            </w:r>
+            <w:proofErr w:type="spellStart"/>
+            <w:r>
+              <w:rPr>
+                <w:rFonts w:asciiTheme="minorHAnsi" w:hAnsiTheme="minorHAnsi"/>
+                <w:sz w:val="22"/>
+                <w:szCs w:val="22"/>
+              </w:rPr>
+              <w:t>maddelerdeki</w:t>
+            </w:r>
+            <w:proofErr w:type="spellEnd"/>
+            <w:r>
+              <w:rPr>
+                <w:rFonts w:asciiTheme="minorHAnsi" w:hAnsiTheme="minorHAnsi"/>
+                <w:sz w:val="22"/>
+                <w:szCs w:val="22"/>
+              </w:rPr>
+              <w:t xml:space="preserve"> </w:t>
+            </w:r>
+            <w:proofErr w:type="spellStart"/>
+            <w:r>
+              <w:rPr>
+                <w:rFonts w:asciiTheme="minorHAnsi" w:hAnsiTheme="minorHAnsi"/>
+                <w:sz w:val="22"/>
+                <w:szCs w:val="22"/>
+              </w:rPr>
+              <w:t>koşulları</w:t>
+            </w:r>
+            <w:proofErr w:type="spellEnd"/>
+            <w:r>
+              <w:rPr>
+                <w:rFonts w:asciiTheme="minorHAnsi" w:hAnsiTheme="minorHAnsi"/>
+                <w:sz w:val="22"/>
+                <w:szCs w:val="22"/>
+              </w:rPr>
+              <w:t xml:space="preserve"> </w:t>
+            </w:r>
+            <w:proofErr w:type="spellStart"/>
+            <w:r>
+              <w:rPr>
+                <w:rFonts w:asciiTheme="minorHAnsi" w:hAnsiTheme="minorHAnsi"/>
+                <w:sz w:val="22"/>
+                <w:szCs w:val="22"/>
+              </w:rPr>
+              <w:t>sağlamadıkları</w:t>
+            </w:r>
+            <w:proofErr w:type="spellEnd"/>
             <w:r>
               <w:rPr>
                 <w:rFonts w:asciiTheme="minorHAnsi" w:hAnsiTheme="minorHAnsi"/>
@@ -281,6 +649,7 @@
               </w:rPr>
               <w:t xml:space="preserve"> </w:t>
             </w:r>
+            <w:proofErr w:type="spellStart"/>
             <w:r>
               <w:rPr>
                 <w:rFonts w:asciiTheme="minorHAnsi" w:hAnsiTheme="minorHAnsi"/>
@@ -289,6 +658,7 @@
               </w:rPr>
               <w:t>saptanan</w:t>
             </w:r>
+            <w:proofErr w:type="spellEnd"/>
             <w:r>
               <w:rPr>
                 <w:rFonts w:asciiTheme="minorHAnsi" w:hAnsiTheme="minorHAnsi"/>
@@ -298,6 +668,7 @@
               </w:rPr>
               <w:t xml:space="preserve"> </w:t>
             </w:r>
+            <w:proofErr w:type="spellStart"/>
             <w:r>
               <w:rPr>
                 <w:rFonts w:asciiTheme="minorHAnsi" w:hAnsiTheme="minorHAnsi"/>
@@ -306,6 +677,7 @@
               </w:rPr>
               <w:t>başvurular</w:t>
             </w:r>
+            <w:proofErr w:type="spellEnd"/>
             <w:r>
               <w:rPr>
                 <w:rFonts w:asciiTheme="minorHAnsi" w:hAnsiTheme="minorHAnsi"/>
@@ -315,6 +687,7 @@
               </w:rPr>
               <w:t xml:space="preserve"> </w:t>
             </w:r>
+            <w:proofErr w:type="spellStart"/>
             <w:r>
               <w:rPr>
                 <w:rFonts w:asciiTheme="minorHAnsi" w:hAnsiTheme="minorHAnsi"/>
@@ -323,6 +696,7 @@
               </w:rPr>
               <w:t>değerlendirmeye</w:t>
             </w:r>
+            <w:proofErr w:type="spellEnd"/>
             <w:r>
               <w:rPr>
                 <w:rFonts w:asciiTheme="minorHAnsi" w:hAnsiTheme="minorHAnsi"/>
@@ -332,13 +706,23 @@
               </w:rPr>
               <w:t xml:space="preserve"> </w:t>
             </w:r>
-            <w:r>
-              <w:rPr>
-                <w:rFonts w:asciiTheme="minorHAnsi" w:hAnsiTheme="minorHAnsi"/>
-                <w:sz w:val="22"/>
-                <w:szCs w:val="22"/>
-              </w:rPr>
-              <w:t>alınmaz.</w:t>
+            <w:proofErr w:type="spellStart"/>
+            <w:r>
+              <w:rPr>
+                <w:rFonts w:asciiTheme="minorHAnsi" w:hAnsiTheme="minorHAnsi"/>
+                <w:sz w:val="22"/>
+                <w:szCs w:val="22"/>
+              </w:rPr>
+              <w:t>alınmaz</w:t>
+            </w:r>
+            <w:proofErr w:type="spellEnd"/>
+            <w:r>
+              <w:rPr>
+                <w:rFonts w:asciiTheme="minorHAnsi" w:hAnsiTheme="minorHAnsi"/>
+                <w:sz w:val="22"/>
+                <w:szCs w:val="22"/>
+              </w:rPr>
+              <w:t>.</w:t>
             </w:r>
           </w:p>
         </w:tc>
@@ -420,49 +804,132 @@
               </w:rPr>
               <w:t xml:space="preserve">Aday, </w:t>
             </w:r>
-            <w:r>
-              <w:rPr>
-                <w:rFonts w:asciiTheme="minorHAnsi" w:hAnsiTheme="minorHAnsi"/>
-                <w:b/>
-                <w:sz w:val="22"/>
-                <w:szCs w:val="22"/>
-              </w:rPr>
-              <w:t>başlıca eser</w:t>
-            </w:r>
-            <w:r>
-              <w:rPr>
-                <w:rFonts w:asciiTheme="minorHAnsi" w:hAnsiTheme="minorHAnsi"/>
-                <w:sz w:val="22"/>
-                <w:szCs w:val="22"/>
-              </w:rPr>
-              <w:t xml:space="preserve"> niteliğinde </w:t>
-            </w:r>
-            <w:r>
-              <w:rPr>
-                <w:rFonts w:asciiTheme="minorHAnsi" w:hAnsiTheme="minorHAnsi"/>
-                <w:b/>
-                <w:sz w:val="22"/>
-                <w:szCs w:val="22"/>
-              </w:rPr>
-              <w:t>en az</w:t>
-            </w:r>
-            <w:r>
-              <w:rPr>
-                <w:rFonts w:asciiTheme="minorHAnsi" w:hAnsiTheme="minorHAnsi"/>
-                <w:sz w:val="22"/>
-                <w:szCs w:val="22"/>
-              </w:rPr>
-              <w:t xml:space="preserve"> </w:t>
-            </w:r>
-            <w:r>
-              <w:rPr>
-                <w:rFonts w:asciiTheme="minorHAnsi" w:hAnsiTheme="minorHAnsi"/>
-                <w:b/>
-                <w:sz w:val="22"/>
-                <w:szCs w:val="22"/>
-              </w:rPr>
-              <w:t xml:space="preserve">1 adet </w:t>
-            </w:r>
+            <w:proofErr w:type="spellStart"/>
+            <w:r>
+              <w:rPr>
+                <w:rFonts w:asciiTheme="minorHAnsi" w:hAnsiTheme="minorHAnsi"/>
+                <w:b/>
+                <w:sz w:val="22"/>
+                <w:szCs w:val="22"/>
+              </w:rPr>
+              <w:t>başlıca</w:t>
+            </w:r>
+            <w:proofErr w:type="spellEnd"/>
+            <w:r>
+              <w:rPr>
+                <w:rFonts w:asciiTheme="minorHAnsi" w:hAnsiTheme="minorHAnsi"/>
+                <w:b/>
+                <w:sz w:val="22"/>
+                <w:szCs w:val="22"/>
+              </w:rPr>
+              <w:t xml:space="preserve"> </w:t>
+            </w:r>
+            <w:proofErr w:type="spellStart"/>
+            <w:r>
+              <w:rPr>
+                <w:rFonts w:asciiTheme="minorHAnsi" w:hAnsiTheme="minorHAnsi"/>
+                <w:b/>
+                <w:sz w:val="22"/>
+                <w:szCs w:val="22"/>
+              </w:rPr>
+              <w:t>eser</w:t>
+            </w:r>
+            <w:proofErr w:type="spellEnd"/>
+            <w:r>
+              <w:rPr>
+                <w:rFonts w:asciiTheme="minorHAnsi" w:hAnsiTheme="minorHAnsi"/>
+                <w:sz w:val="22"/>
+                <w:szCs w:val="22"/>
+              </w:rPr>
+              <w:t xml:space="preserve"> </w:t>
+            </w:r>
+            <w:proofErr w:type="spellStart"/>
+            <w:r>
+              <w:rPr>
+                <w:rFonts w:asciiTheme="minorHAnsi" w:hAnsiTheme="minorHAnsi"/>
+                <w:sz w:val="22"/>
+                <w:szCs w:val="22"/>
+              </w:rPr>
+              <w:t>niteliğinde</w:t>
+            </w:r>
+            <w:proofErr w:type="spellEnd"/>
+            <w:r>
+              <w:rPr>
+                <w:rFonts w:asciiTheme="minorHAnsi" w:hAnsiTheme="minorHAnsi"/>
+                <w:sz w:val="22"/>
+                <w:szCs w:val="22"/>
+              </w:rPr>
+              <w:t xml:space="preserve"> </w:t>
+            </w:r>
+            <w:proofErr w:type="spellStart"/>
+            <w:r>
+              <w:rPr>
+                <w:rFonts w:asciiTheme="minorHAnsi" w:hAnsiTheme="minorHAnsi"/>
+                <w:b/>
+                <w:sz w:val="22"/>
+                <w:szCs w:val="22"/>
+              </w:rPr>
+              <w:t>en</w:t>
+            </w:r>
+            <w:proofErr w:type="spellEnd"/>
+            <w:r>
+              <w:rPr>
+                <w:rFonts w:asciiTheme="minorHAnsi" w:hAnsiTheme="minorHAnsi"/>
+                <w:b/>
+                <w:sz w:val="22"/>
+                <w:szCs w:val="22"/>
+              </w:rPr>
+              <w:t xml:space="preserve"> </w:t>
+            </w:r>
+            <w:proofErr w:type="spellStart"/>
+            <w:r>
+              <w:rPr>
+                <w:rFonts w:asciiTheme="minorHAnsi" w:hAnsiTheme="minorHAnsi"/>
+                <w:b/>
+                <w:sz w:val="22"/>
+                <w:szCs w:val="22"/>
+              </w:rPr>
+              <w:t>az</w:t>
+            </w:r>
+            <w:proofErr w:type="spellEnd"/>
+            <w:r>
+              <w:rPr>
+                <w:rFonts w:asciiTheme="minorHAnsi" w:hAnsiTheme="minorHAnsi"/>
+                <w:sz w:val="22"/>
+                <w:szCs w:val="22"/>
+              </w:rPr>
+              <w:t xml:space="preserve"> </w:t>
+            </w:r>
+            <w:r>
+              <w:rPr>
+                <w:rFonts w:asciiTheme="minorHAnsi" w:hAnsiTheme="minorHAnsi"/>
+                <w:b/>
+                <w:sz w:val="22"/>
+                <w:szCs w:val="22"/>
+              </w:rPr>
+              <w:t xml:space="preserve">1 </w:t>
+            </w:r>
+            <w:proofErr w:type="spellStart"/>
+            <w:r>
+              <w:rPr>
+                <w:rFonts w:asciiTheme="minorHAnsi" w:hAnsiTheme="minorHAnsi"/>
+                <w:b/>
+                <w:sz w:val="22"/>
+                <w:szCs w:val="22"/>
+              </w:rPr>
+              <w:t>adet</w:t>
+            </w:r>
+            <w:proofErr w:type="spellEnd"/>
+            <w:r>
+              <w:rPr>
+                <w:rFonts w:asciiTheme="minorHAnsi" w:hAnsiTheme="minorHAnsi"/>
+                <w:b/>
+                <w:sz w:val="22"/>
+                <w:szCs w:val="22"/>
+              </w:rPr>
+              <w:t xml:space="preserve"> </w:t>
+            </w:r>
+            <w:proofErr w:type="spellStart"/>
             <w:r>
               <w:rPr>
                 <w:rFonts w:asciiTheme="minorHAnsi" w:hAnsiTheme="minorHAnsi"/>
@@ -471,13 +938,50 @@
               </w:rPr>
               <w:t>faaliyet</w:t>
             </w:r>
-            <w:r>
-              <w:rPr>
-                <w:rFonts w:asciiTheme="minorHAnsi" w:hAnsiTheme="minorHAnsi"/>
-                <w:sz w:val="22"/>
-                <w:szCs w:val="22"/>
-              </w:rPr>
-              <w:t xml:space="preserve"> yapmış olmalı,</w:t>
+            <w:proofErr w:type="spellEnd"/>
+            <w:r>
+              <w:rPr>
+                <w:rFonts w:asciiTheme="minorHAnsi" w:hAnsiTheme="minorHAnsi"/>
+                <w:sz w:val="22"/>
+                <w:szCs w:val="22"/>
+              </w:rPr>
+              <w:t xml:space="preserve"> </w:t>
+            </w:r>
+            <w:proofErr w:type="spellStart"/>
+            <w:r>
+              <w:rPr>
+                <w:rFonts w:asciiTheme="minorHAnsi" w:hAnsiTheme="minorHAnsi"/>
+                <w:sz w:val="22"/>
+                <w:szCs w:val="22"/>
+              </w:rPr>
+              <w:t>yapmış</w:t>
+            </w:r>
+            <w:proofErr w:type="spellEnd"/>
+            <w:r>
+              <w:rPr>
+                <w:rFonts w:asciiTheme="minorHAnsi" w:hAnsiTheme="minorHAnsi"/>
+                <w:sz w:val="22"/>
+                <w:szCs w:val="22"/>
+              </w:rPr>
+              <w:t xml:space="preserve"> </w:t>
+            </w:r>
+            <w:proofErr w:type="spellStart"/>
+            <w:r>
+              <w:rPr>
+                <w:rFonts w:asciiTheme="minorHAnsi" w:hAnsiTheme="minorHAnsi"/>
+                <w:sz w:val="22"/>
+                <w:szCs w:val="22"/>
+              </w:rPr>
+              <w:t>olmalı</w:t>
+            </w:r>
+            <w:proofErr w:type="spellEnd"/>
+            <w:r>
+              <w:rPr>
+                <w:rFonts w:asciiTheme="minorHAnsi" w:hAnsiTheme="minorHAnsi"/>
+                <w:sz w:val="22"/>
+                <w:szCs w:val="22"/>
+              </w:rPr>
+              <w:t>,</w:t>
             </w:r>
           </w:p>
         </w:tc>
@@ -497,7 +1001,23 @@
                 <w:sz w:val="18"/>
                 <w:szCs w:val="18"/>
               </w:rPr>
-              <w:t>{a_yayin_kodlari}</w:t>
+              <w:t>{</w:t>
+            </w:r>
+            <w:proofErr w:type="spellStart"/>
+            <w:r>
+              <w:rPr>
+                <w:sz w:val="18"/>
+                <w:szCs w:val="18"/>
+              </w:rPr>
+              <w:t>a_yayin_kodlari</w:t>
+            </w:r>
+            <w:proofErr w:type="spellEnd"/>
+            <w:r>
+              <w:rPr>
+                <w:sz w:val="18"/>
+                <w:szCs w:val="18"/>
+              </w:rPr>
+              <w:t>}</w:t>
             </w:r>
           </w:p>
         </w:tc>
@@ -518,7 +1038,23 @@
                 <w:sz w:val="18"/>
                 <w:szCs w:val="18"/>
               </w:rPr>
-              <w:t>{a_puanlar}</w:t>
+              <w:t>{</w:t>
+            </w:r>
+            <w:proofErr w:type="spellStart"/>
+            <w:r>
+              <w:rPr>
+                <w:sz w:val="18"/>
+                <w:szCs w:val="18"/>
+              </w:rPr>
+              <w:t>a_puanlar</w:t>
+            </w:r>
+            <w:proofErr w:type="spellEnd"/>
+            <w:r>
+              <w:rPr>
+                <w:sz w:val="18"/>
+                <w:szCs w:val="18"/>
+              </w:rPr>
+              <w:t>}</w:t>
             </w:r>
           </w:p>
         </w:tc>
@@ -555,8 +1091,18 @@
                 <w:sz w:val="22"/>
                 <w:szCs w:val="22"/>
               </w:rPr>
-              <w:t>Tablo 1’deki puanlama</w:t>
-            </w:r>
+              <w:t xml:space="preserve">Tablo 1’deki </w:t>
+            </w:r>
+            <w:proofErr w:type="spellStart"/>
+            <w:r>
+              <w:rPr>
+                <w:rFonts w:asciiTheme="minorHAnsi" w:hAnsiTheme="minorHAnsi"/>
+                <w:sz w:val="22"/>
+                <w:szCs w:val="22"/>
+              </w:rPr>
+              <w:t>puanlama</w:t>
+            </w:r>
+            <w:proofErr w:type="spellEnd"/>
             <w:r>
               <w:rPr>
                 <w:rFonts w:asciiTheme="minorHAnsi" w:hAnsiTheme="minorHAnsi"/>
@@ -566,6 +1112,7 @@
               </w:rPr>
               <w:t xml:space="preserve"> </w:t>
             </w:r>
+            <w:proofErr w:type="spellStart"/>
             <w:r>
               <w:rPr>
                 <w:rFonts w:asciiTheme="minorHAnsi" w:hAnsiTheme="minorHAnsi"/>
@@ -574,6 +1121,7 @@
               </w:rPr>
               <w:t>sistemine</w:t>
             </w:r>
+            <w:proofErr w:type="spellEnd"/>
             <w:r>
               <w:rPr>
                 <w:rFonts w:asciiTheme="minorHAnsi" w:hAnsiTheme="minorHAnsi"/>
@@ -583,6 +1131,7 @@
               </w:rPr>
               <w:t xml:space="preserve"> </w:t>
             </w:r>
+            <w:proofErr w:type="spellStart"/>
             <w:r>
               <w:rPr>
                 <w:rFonts w:asciiTheme="minorHAnsi" w:hAnsiTheme="minorHAnsi"/>
@@ -591,6 +1140,7 @@
               </w:rPr>
               <w:t>göre</w:t>
             </w:r>
+            <w:proofErr w:type="spellEnd"/>
             <w:r>
               <w:rPr>
                 <w:rFonts w:asciiTheme="minorHAnsi" w:hAnsiTheme="minorHAnsi"/>
@@ -635,14 +1185,52 @@
               </w:rPr>
               <w:t xml:space="preserve">A-2a / A-2b </w:t>
             </w:r>
-            <w:r>
-              <w:rPr>
-                <w:rFonts w:asciiTheme="minorHAnsi" w:hAnsiTheme="minorHAnsi"/>
-                <w:sz w:val="22"/>
-                <w:szCs w:val="22"/>
-              </w:rPr>
-              <w:t>türü yayınlardan toplam</w:t>
-            </w:r>
+            <w:proofErr w:type="spellStart"/>
+            <w:r>
+              <w:rPr>
+                <w:rFonts w:asciiTheme="minorHAnsi" w:hAnsiTheme="minorHAnsi"/>
+                <w:sz w:val="22"/>
+                <w:szCs w:val="22"/>
+              </w:rPr>
+              <w:t>türü</w:t>
+            </w:r>
+            <w:proofErr w:type="spellEnd"/>
+            <w:r>
+              <w:rPr>
+                <w:rFonts w:asciiTheme="minorHAnsi" w:hAnsiTheme="minorHAnsi"/>
+                <w:sz w:val="22"/>
+                <w:szCs w:val="22"/>
+              </w:rPr>
+              <w:t xml:space="preserve"> </w:t>
+            </w:r>
+            <w:proofErr w:type="spellStart"/>
+            <w:r>
+              <w:rPr>
+                <w:rFonts w:asciiTheme="minorHAnsi" w:hAnsiTheme="minorHAnsi"/>
+                <w:sz w:val="22"/>
+                <w:szCs w:val="22"/>
+              </w:rPr>
+              <w:t>yayınlardan</w:t>
+            </w:r>
+            <w:proofErr w:type="spellEnd"/>
+            <w:r>
+              <w:rPr>
+                <w:rFonts w:asciiTheme="minorHAnsi" w:hAnsiTheme="minorHAnsi"/>
+                <w:sz w:val="22"/>
+                <w:szCs w:val="22"/>
+              </w:rPr>
+              <w:t xml:space="preserve"> </w:t>
+            </w:r>
+            <w:proofErr w:type="spellStart"/>
+            <w:r>
+              <w:rPr>
+                <w:rFonts w:asciiTheme="minorHAnsi" w:hAnsiTheme="minorHAnsi"/>
+                <w:sz w:val="22"/>
+                <w:szCs w:val="22"/>
+              </w:rPr>
+              <w:t>toplam</w:t>
+            </w:r>
+            <w:proofErr w:type="spellEnd"/>
             <w:r>
               <w:rPr>
                 <w:rFonts w:asciiTheme="minorHAnsi" w:hAnsiTheme="minorHAnsi"/>
@@ -671,13 +1259,59 @@
               </w:rPr>
               <w:t xml:space="preserve"> </w:t>
             </w:r>
-            <w:r>
-              <w:rPr>
-                <w:rFonts w:asciiTheme="minorHAnsi" w:hAnsiTheme="minorHAnsi"/>
-                <w:sz w:val="22"/>
-                <w:szCs w:val="22"/>
-              </w:rPr>
-              <w:t>puan almış olmalı,</w:t>
+            <w:proofErr w:type="spellStart"/>
+            <w:r>
+              <w:rPr>
+                <w:rFonts w:asciiTheme="minorHAnsi" w:hAnsiTheme="minorHAnsi"/>
+                <w:sz w:val="22"/>
+                <w:szCs w:val="22"/>
+              </w:rPr>
+              <w:t>puan</w:t>
+            </w:r>
+            <w:proofErr w:type="spellEnd"/>
+            <w:r>
+              <w:rPr>
+                <w:rFonts w:asciiTheme="minorHAnsi" w:hAnsiTheme="minorHAnsi"/>
+                <w:sz w:val="22"/>
+                <w:szCs w:val="22"/>
+              </w:rPr>
+              <w:t xml:space="preserve"> </w:t>
+            </w:r>
+            <w:proofErr w:type="spellStart"/>
+            <w:r>
+              <w:rPr>
+                <w:rFonts w:asciiTheme="minorHAnsi" w:hAnsiTheme="minorHAnsi"/>
+                <w:sz w:val="22"/>
+                <w:szCs w:val="22"/>
+              </w:rPr>
+              <w:t>almış</w:t>
+            </w:r>
+            <w:proofErr w:type="spellEnd"/>
+            <w:r>
+              <w:rPr>
+                <w:rFonts w:asciiTheme="minorHAnsi" w:hAnsiTheme="minorHAnsi"/>
+                <w:sz w:val="22"/>
+                <w:szCs w:val="22"/>
+              </w:rPr>
+              <w:t xml:space="preserve"> </w:t>
+            </w:r>
+            <w:proofErr w:type="spellStart"/>
+            <w:r>
+              <w:rPr>
+                <w:rFonts w:asciiTheme="minorHAnsi" w:hAnsiTheme="minorHAnsi"/>
+                <w:sz w:val="22"/>
+                <w:szCs w:val="22"/>
+              </w:rPr>
+              <w:t>olmalı</w:t>
+            </w:r>
+            <w:proofErr w:type="spellEnd"/>
+            <w:r>
+              <w:rPr>
+                <w:rFonts w:asciiTheme="minorHAnsi" w:hAnsiTheme="minorHAnsi"/>
+                <w:sz w:val="22"/>
+                <w:szCs w:val="22"/>
+              </w:rPr>
+              <w:t>,</w:t>
             </w:r>
           </w:p>
         </w:tc>
@@ -697,7 +1331,23 @@
                 <w:sz w:val="18"/>
                 <w:szCs w:val="18"/>
               </w:rPr>
-              <w:t>{b_yayin_kodlari}</w:t>
+              <w:t>{</w:t>
+            </w:r>
+            <w:proofErr w:type="spellStart"/>
+            <w:r>
+              <w:rPr>
+                <w:sz w:val="18"/>
+                <w:szCs w:val="18"/>
+              </w:rPr>
+              <w:t>b_yayin_kodlari</w:t>
+            </w:r>
+            <w:proofErr w:type="spellEnd"/>
+            <w:r>
+              <w:rPr>
+                <w:sz w:val="18"/>
+                <w:szCs w:val="18"/>
+              </w:rPr>
+              <w:t>}</w:t>
             </w:r>
           </w:p>
         </w:tc>
@@ -723,7 +1373,23 @@
                 <w:sz w:val="18"/>
                 <w:szCs w:val="18"/>
               </w:rPr>
-              <w:t>{b_puanlar}</w:t>
+              <w:t>{</w:t>
+            </w:r>
+            <w:proofErr w:type="spellStart"/>
+            <w:r>
+              <w:rPr>
+                <w:sz w:val="18"/>
+                <w:szCs w:val="18"/>
+              </w:rPr>
+              <w:t>b_puanlar</w:t>
+            </w:r>
+            <w:proofErr w:type="spellEnd"/>
+            <w:r>
+              <w:rPr>
+                <w:sz w:val="18"/>
+                <w:szCs w:val="18"/>
+              </w:rPr>
+              <w:t>}</w:t>
             </w:r>
           </w:p>
         </w:tc>
@@ -762,16 +1428,19 @@
                 <w:sz w:val="22"/>
                 <w:szCs w:val="22"/>
               </w:rPr>
-              <w:t>En az bir</w:t>
-            </w:r>
+              <w:t xml:space="preserve">En </w:t>
+            </w:r>
+            <w:proofErr w:type="spellStart"/>
             <w:r>
               <w:rPr>
                 <w:rFonts w:asciiTheme="minorHAnsi" w:hAnsiTheme="minorHAnsi" w:cstheme="minorHAnsi"/>
-                <w:sz w:val="22"/>
-                <w:szCs w:val="22"/>
-              </w:rPr>
-              <w:t xml:space="preserve"> adeti </w:t>
-            </w:r>
+                <w:b/>
+                <w:sz w:val="22"/>
+                <w:szCs w:val="22"/>
+              </w:rPr>
+              <w:t>az</w:t>
+            </w:r>
+            <w:proofErr w:type="spellEnd"/>
             <w:r>
               <w:rPr>
                 <w:rFonts w:asciiTheme="minorHAnsi" w:hAnsiTheme="minorHAnsi" w:cstheme="minorHAnsi"/>
@@ -779,6 +1448,52 @@
                 <w:sz w:val="22"/>
                 <w:szCs w:val="22"/>
               </w:rPr>
+              <w:t xml:space="preserve"> </w:t>
+            </w:r>
+            <w:proofErr w:type="spellStart"/>
+            <w:r>
+              <w:rPr>
+                <w:rFonts w:asciiTheme="minorHAnsi" w:hAnsiTheme="minorHAnsi" w:cstheme="minorHAnsi"/>
+                <w:b/>
+                <w:sz w:val="22"/>
+                <w:szCs w:val="22"/>
+              </w:rPr>
+              <w:t>bir</w:t>
+            </w:r>
+            <w:proofErr w:type="spellEnd"/>
+            <w:r>
+              <w:rPr>
+                <w:rFonts w:asciiTheme="minorHAnsi" w:hAnsiTheme="minorHAnsi" w:cstheme="minorHAnsi"/>
+                <w:sz w:val="22"/>
+                <w:szCs w:val="22"/>
+              </w:rPr>
+              <w:t xml:space="preserve"> </w:t>
+            </w:r>
+            <w:proofErr w:type="spellStart"/>
+            <w:r>
+              <w:rPr>
+                <w:rFonts w:asciiTheme="minorHAnsi" w:hAnsiTheme="minorHAnsi" w:cstheme="minorHAnsi"/>
+                <w:sz w:val="22"/>
+                <w:szCs w:val="22"/>
+              </w:rPr>
+              <w:t>adeti</w:t>
+            </w:r>
+            <w:proofErr w:type="spellEnd"/>
+            <w:r>
+              <w:rPr>
+                <w:rFonts w:asciiTheme="minorHAnsi" w:hAnsiTheme="minorHAnsi" w:cstheme="minorHAnsi"/>
+                <w:sz w:val="22"/>
+                <w:szCs w:val="22"/>
+              </w:rPr>
+              <w:t xml:space="preserve"> </w:t>
+            </w:r>
+            <w:r>
+              <w:rPr>
+                <w:rFonts w:asciiTheme="minorHAnsi" w:hAnsiTheme="minorHAnsi" w:cstheme="minorHAnsi"/>
+                <w:b/>
+                <w:sz w:val="22"/>
+                <w:szCs w:val="22"/>
+              </w:rPr>
               <w:t>D-1</w:t>
             </w:r>
             <w:r>
@@ -787,11 +1502,47 @@
                 <w:sz w:val="22"/>
                 <w:szCs w:val="22"/>
               </w:rPr>
-              <w:t xml:space="preserve"> olmak üzere </w:t>
-            </w:r>
+              <w:t xml:space="preserve"> </w:t>
+            </w:r>
+            <w:proofErr w:type="spellStart"/>
             <w:r>
               <w:rPr>
                 <w:rFonts w:asciiTheme="minorHAnsi" w:hAnsiTheme="minorHAnsi" w:cstheme="minorHAnsi"/>
+                <w:sz w:val="22"/>
+                <w:szCs w:val="22"/>
+              </w:rPr>
+              <w:t>olmak</w:t>
+            </w:r>
+            <w:proofErr w:type="spellEnd"/>
+            <w:r>
+              <w:rPr>
+                <w:rFonts w:asciiTheme="minorHAnsi" w:hAnsiTheme="minorHAnsi" w:cstheme="minorHAnsi"/>
+                <w:sz w:val="22"/>
+                <w:szCs w:val="22"/>
+              </w:rPr>
+              <w:t xml:space="preserve"> </w:t>
+            </w:r>
+            <w:proofErr w:type="spellStart"/>
+            <w:r>
+              <w:rPr>
+                <w:rFonts w:asciiTheme="minorHAnsi" w:hAnsiTheme="minorHAnsi" w:cstheme="minorHAnsi"/>
+                <w:sz w:val="22"/>
+                <w:szCs w:val="22"/>
+              </w:rPr>
+              <w:t>üzere</w:t>
+            </w:r>
+            <w:proofErr w:type="spellEnd"/>
+            <w:r>
+              <w:rPr>
+                <w:rFonts w:asciiTheme="minorHAnsi" w:hAnsiTheme="minorHAnsi" w:cstheme="minorHAnsi"/>
+                <w:sz w:val="22"/>
+                <w:szCs w:val="22"/>
+              </w:rPr>
+              <w:t xml:space="preserve"> </w:t>
+            </w:r>
+            <w:r>
+              <w:rPr>
+                <w:rFonts w:asciiTheme="minorHAnsi" w:hAnsiTheme="minorHAnsi" w:cstheme="minorHAnsi"/>
                 <w:b/>
                 <w:sz w:val="22"/>
                 <w:szCs w:val="22"/>
@@ -804,17 +1555,57 @@
                 <w:sz w:val="22"/>
                 <w:szCs w:val="22"/>
               </w:rPr>
-              <w:t xml:space="preserve"> türü </w:t>
-            </w:r>
+              <w:t xml:space="preserve"> </w:t>
+            </w:r>
+            <w:proofErr w:type="spellStart"/>
             <w:r>
               <w:rPr>
                 <w:rFonts w:asciiTheme="minorHAnsi" w:hAnsiTheme="minorHAnsi" w:cstheme="minorHAnsi"/>
-                <w:b/>
-                <w:sz w:val="22"/>
-                <w:szCs w:val="22"/>
-              </w:rPr>
-              <w:t>iki adet</w:t>
-            </w:r>
+                <w:sz w:val="22"/>
+                <w:szCs w:val="22"/>
+              </w:rPr>
+              <w:t>türü</w:t>
+            </w:r>
+            <w:proofErr w:type="spellEnd"/>
+            <w:r>
+              <w:rPr>
+                <w:rFonts w:asciiTheme="minorHAnsi" w:hAnsiTheme="minorHAnsi" w:cstheme="minorHAnsi"/>
+                <w:sz w:val="22"/>
+                <w:szCs w:val="22"/>
+              </w:rPr>
+              <w:t xml:space="preserve"> </w:t>
+            </w:r>
+            <w:proofErr w:type="spellStart"/>
+            <w:r>
+              <w:rPr>
+                <w:rFonts w:asciiTheme="minorHAnsi" w:hAnsiTheme="minorHAnsi" w:cstheme="minorHAnsi"/>
+                <w:b/>
+                <w:sz w:val="22"/>
+                <w:szCs w:val="22"/>
+              </w:rPr>
+              <w:t>iki</w:t>
+            </w:r>
+            <w:proofErr w:type="spellEnd"/>
+            <w:r>
+              <w:rPr>
+                <w:rFonts w:asciiTheme="minorHAnsi" w:hAnsiTheme="minorHAnsi" w:cstheme="minorHAnsi"/>
+                <w:b/>
+                <w:sz w:val="22"/>
+                <w:szCs w:val="22"/>
+              </w:rPr>
+              <w:t xml:space="preserve"> </w:t>
+            </w:r>
+            <w:proofErr w:type="spellStart"/>
+            <w:r>
+              <w:rPr>
+                <w:rFonts w:asciiTheme="minorHAnsi" w:hAnsiTheme="minorHAnsi" w:cstheme="minorHAnsi"/>
+                <w:b/>
+                <w:sz w:val="22"/>
+                <w:szCs w:val="22"/>
+              </w:rPr>
+              <w:t>adet</w:t>
+            </w:r>
+            <w:proofErr w:type="spellEnd"/>
             <w:r>
               <w:rPr>
                 <w:rFonts w:asciiTheme="minorHAnsi" w:hAnsiTheme="minorHAnsi"/>
@@ -824,6 +1615,7 @@
               </w:rPr>
               <w:t xml:space="preserve"> </w:t>
             </w:r>
+            <w:proofErr w:type="spellStart"/>
             <w:r>
               <w:rPr>
                 <w:rFonts w:asciiTheme="minorHAnsi" w:hAnsiTheme="minorHAnsi"/>
@@ -832,6 +1624,7 @@
               </w:rPr>
               <w:t>araştırma</w:t>
             </w:r>
+            <w:proofErr w:type="spellEnd"/>
             <w:r>
               <w:rPr>
                 <w:rFonts w:asciiTheme="minorHAnsi" w:hAnsiTheme="minorHAnsi"/>
@@ -841,6 +1634,7 @@
               </w:rPr>
               <w:t xml:space="preserve"> </w:t>
             </w:r>
+            <w:proofErr w:type="spellStart"/>
             <w:r>
               <w:rPr>
                 <w:rFonts w:asciiTheme="minorHAnsi" w:hAnsiTheme="minorHAnsi"/>
@@ -849,6 +1643,7 @@
               </w:rPr>
               <w:t>makalesi</w:t>
             </w:r>
+            <w:proofErr w:type="spellEnd"/>
             <w:r>
               <w:rPr>
                 <w:rFonts w:asciiTheme="minorHAnsi" w:hAnsiTheme="minorHAnsi"/>
@@ -858,6 +1653,7 @@
               </w:rPr>
               <w:t xml:space="preserve"> </w:t>
             </w:r>
+            <w:proofErr w:type="spellStart"/>
             <w:r>
               <w:rPr>
                 <w:rFonts w:asciiTheme="minorHAnsi" w:hAnsiTheme="minorHAnsi"/>
@@ -866,6 +1662,7 @@
               </w:rPr>
               <w:t>ve</w:t>
             </w:r>
+            <w:proofErr w:type="spellEnd"/>
             <w:r>
               <w:rPr>
                 <w:rFonts w:asciiTheme="minorHAnsi" w:hAnsiTheme="minorHAnsi"/>
@@ -875,6 +1672,7 @@
               </w:rPr>
               <w:t xml:space="preserve"> </w:t>
             </w:r>
+            <w:proofErr w:type="spellStart"/>
             <w:r>
               <w:rPr>
                 <w:rFonts w:asciiTheme="minorHAnsi" w:hAnsiTheme="minorHAnsi"/>
@@ -884,6 +1682,7 @@
               </w:rPr>
               <w:t>iki</w:t>
             </w:r>
+            <w:proofErr w:type="spellEnd"/>
             <w:r>
               <w:rPr>
                 <w:rFonts w:asciiTheme="minorHAnsi" w:hAnsiTheme="minorHAnsi"/>
@@ -894,6 +1693,7 @@
               </w:rPr>
               <w:t xml:space="preserve"> </w:t>
             </w:r>
+            <w:proofErr w:type="spellStart"/>
             <w:r>
               <w:rPr>
                 <w:rFonts w:asciiTheme="minorHAnsi" w:hAnsiTheme="minorHAnsi"/>
@@ -903,6 +1703,7 @@
               </w:rPr>
               <w:t>adet</w:t>
             </w:r>
+            <w:proofErr w:type="spellEnd"/>
             <w:r>
               <w:rPr>
                 <w:rFonts w:asciiTheme="minorHAnsi" w:hAnsiTheme="minorHAnsi"/>
@@ -943,6 +1744,7 @@
               </w:rPr>
               <w:t xml:space="preserve"> </w:t>
             </w:r>
+            <w:proofErr w:type="spellStart"/>
             <w:r>
               <w:rPr>
                 <w:rFonts w:asciiTheme="minorHAnsi" w:hAnsiTheme="minorHAnsi"/>
@@ -951,6 +1753,7 @@
               </w:rPr>
               <w:t>türü</w:t>
             </w:r>
+            <w:proofErr w:type="spellEnd"/>
             <w:r>
               <w:rPr>
                 <w:rFonts w:asciiTheme="minorHAnsi" w:hAnsiTheme="minorHAnsi"/>
@@ -960,13 +1763,77 @@
               </w:rPr>
               <w:t xml:space="preserve"> </w:t>
             </w:r>
-            <w:r>
-              <w:rPr>
-                <w:rFonts w:asciiTheme="minorHAnsi" w:hAnsiTheme="minorHAnsi"/>
-                <w:sz w:val="22"/>
-                <w:szCs w:val="22"/>
-              </w:rPr>
-              <w:t>bildiri faaliyeti yapmış olmalı,</w:t>
+            <w:proofErr w:type="spellStart"/>
+            <w:r>
+              <w:rPr>
+                <w:rFonts w:asciiTheme="minorHAnsi" w:hAnsiTheme="minorHAnsi"/>
+                <w:sz w:val="22"/>
+                <w:szCs w:val="22"/>
+              </w:rPr>
+              <w:t>bildiri</w:t>
+            </w:r>
+            <w:proofErr w:type="spellEnd"/>
+            <w:r>
+              <w:rPr>
+                <w:rFonts w:asciiTheme="minorHAnsi" w:hAnsiTheme="minorHAnsi"/>
+                <w:sz w:val="22"/>
+                <w:szCs w:val="22"/>
+              </w:rPr>
+              <w:t xml:space="preserve"> </w:t>
+            </w:r>
+            <w:proofErr w:type="spellStart"/>
+            <w:r>
+              <w:rPr>
+                <w:rFonts w:asciiTheme="minorHAnsi" w:hAnsiTheme="minorHAnsi"/>
+                <w:sz w:val="22"/>
+                <w:szCs w:val="22"/>
+              </w:rPr>
+              <w:t>faaliyeti</w:t>
+            </w:r>
+            <w:proofErr w:type="spellEnd"/>
+            <w:r>
+              <w:rPr>
+                <w:rFonts w:asciiTheme="minorHAnsi" w:hAnsiTheme="minorHAnsi"/>
+                <w:sz w:val="22"/>
+                <w:szCs w:val="22"/>
+              </w:rPr>
+              <w:t xml:space="preserve"> </w:t>
+            </w:r>
+            <w:proofErr w:type="spellStart"/>
+            <w:r>
+              <w:rPr>
+                <w:rFonts w:asciiTheme="minorHAnsi" w:hAnsiTheme="minorHAnsi"/>
+                <w:sz w:val="22"/>
+                <w:szCs w:val="22"/>
+              </w:rPr>
+              <w:t>yapmış</w:t>
+            </w:r>
+            <w:proofErr w:type="spellEnd"/>
+            <w:r>
+              <w:rPr>
+                <w:rFonts w:asciiTheme="minorHAnsi" w:hAnsiTheme="minorHAnsi"/>
+                <w:sz w:val="22"/>
+                <w:szCs w:val="22"/>
+              </w:rPr>
+              <w:t xml:space="preserve"> </w:t>
+            </w:r>
+            <w:proofErr w:type="spellStart"/>
+            <w:r>
+              <w:rPr>
+                <w:rFonts w:asciiTheme="minorHAnsi" w:hAnsiTheme="minorHAnsi"/>
+                <w:sz w:val="22"/>
+                <w:szCs w:val="22"/>
+              </w:rPr>
+              <w:t>olmalı</w:t>
+            </w:r>
+            <w:proofErr w:type="spellEnd"/>
+            <w:r>
+              <w:rPr>
+                <w:rFonts w:asciiTheme="minorHAnsi" w:hAnsiTheme="minorHAnsi"/>
+                <w:sz w:val="22"/>
+                <w:szCs w:val="22"/>
+              </w:rPr>
+              <w:t>,</w:t>
             </w:r>
           </w:p>
         </w:tc>
@@ -998,6 +1865,7 @@
               </w:rPr>
               <w:t>{</w:t>
             </w:r>
+            <w:proofErr w:type="spellStart"/>
             <w:r>
               <w:rPr>
                 <w:sz w:val="18"/>
@@ -1010,7 +1878,15 @@
                 <w:sz w:val="18"/>
                 <w:szCs w:val="18"/>
               </w:rPr>
-              <w:t>_yayin_kodlari}</w:t>
+              <w:t>_yayin_kodlari</w:t>
+            </w:r>
+            <w:proofErr w:type="spellEnd"/>
+            <w:r>
+              <w:rPr>
+                <w:sz w:val="18"/>
+                <w:szCs w:val="18"/>
+              </w:rPr>
+              <w:t>}</w:t>
             </w:r>
           </w:p>
         </w:tc>
@@ -1043,6 +1919,7 @@
               </w:rPr>
               <w:t>{</w:t>
             </w:r>
+            <w:proofErr w:type="spellStart"/>
             <w:r>
               <w:rPr>
                 <w:sz w:val="18"/>
@@ -1055,7 +1932,15 @@
                 <w:sz w:val="18"/>
                 <w:szCs w:val="18"/>
               </w:rPr>
-              <w:t>_puanlar}</w:t>
+              <w:t>_puanlar</w:t>
+            </w:r>
+            <w:proofErr w:type="spellEnd"/>
+            <w:r>
+              <w:rPr>
+                <w:sz w:val="18"/>
+                <w:szCs w:val="18"/>
+              </w:rPr>
+              <w:t>}</w:t>
             </w:r>
           </w:p>
         </w:tc>
@@ -1093,16 +1978,46 @@
                 <w:sz w:val="22"/>
                 <w:szCs w:val="22"/>
               </w:rPr>
-              <w:t>En az</w:t>
-            </w:r>
-            <w:r>
-              <w:rPr>
-                <w:rFonts w:asciiTheme="minorHAnsi" w:hAnsiTheme="minorHAnsi"/>
-                <w:sz w:val="22"/>
-                <w:szCs w:val="22"/>
-              </w:rPr>
-              <w:t xml:space="preserve"> biri </w:t>
-            </w:r>
+              <w:t xml:space="preserve">En </w:t>
+            </w:r>
+            <w:proofErr w:type="spellStart"/>
+            <w:r>
+              <w:rPr>
+                <w:rFonts w:asciiTheme="minorHAnsi" w:hAnsiTheme="minorHAnsi"/>
+                <w:b/>
+                <w:sz w:val="22"/>
+                <w:szCs w:val="22"/>
+              </w:rPr>
+              <w:t>az</w:t>
+            </w:r>
+            <w:proofErr w:type="spellEnd"/>
+            <w:r>
+              <w:rPr>
+                <w:rFonts w:asciiTheme="minorHAnsi" w:hAnsiTheme="minorHAnsi"/>
+                <w:sz w:val="22"/>
+                <w:szCs w:val="22"/>
+              </w:rPr>
+              <w:t xml:space="preserve"> </w:t>
+            </w:r>
+            <w:proofErr w:type="spellStart"/>
+            <w:r>
+              <w:rPr>
+                <w:rFonts w:asciiTheme="minorHAnsi" w:hAnsiTheme="minorHAnsi"/>
+                <w:sz w:val="22"/>
+                <w:szCs w:val="22"/>
+              </w:rPr>
+              <w:t>biri</w:t>
+            </w:r>
+            <w:proofErr w:type="spellEnd"/>
+            <w:r>
+              <w:rPr>
+                <w:rFonts w:asciiTheme="minorHAnsi" w:hAnsiTheme="minorHAnsi"/>
+                <w:sz w:val="22"/>
+                <w:szCs w:val="22"/>
+              </w:rPr>
+              <w:t xml:space="preserve"> </w:t>
+            </w:r>
+            <w:proofErr w:type="spellStart"/>
             <w:r>
               <w:rPr>
                 <w:rFonts w:asciiTheme="minorHAnsi" w:hAnsiTheme="minorHAnsi"/>
@@ -1111,16 +2026,9 @@
                 <w:sz w:val="22"/>
                 <w:szCs w:val="22"/>
               </w:rPr>
-              <w:t>doktora tezinden</w:t>
-            </w:r>
-            <w:r>
-              <w:rPr>
-                <w:rFonts w:asciiTheme="minorHAnsi" w:hAnsiTheme="minorHAnsi"/>
-                <w:sz w:val="22"/>
-                <w:szCs w:val="22"/>
-              </w:rPr>
-              <w:t xml:space="preserve"> olmak üzere yüksek lisans ve/veya doktora tezinden </w:t>
-            </w:r>
+              <w:t>doktora</w:t>
+            </w:r>
+            <w:proofErr w:type="spellEnd"/>
             <w:r>
               <w:rPr>
                 <w:rFonts w:asciiTheme="minorHAnsi" w:hAnsiTheme="minorHAnsi"/>
@@ -1129,15 +2037,199 @@
                 <w:sz w:val="22"/>
                 <w:szCs w:val="22"/>
               </w:rPr>
+              <w:t xml:space="preserve"> </w:t>
+            </w:r>
+            <w:proofErr w:type="spellStart"/>
+            <w:r>
+              <w:rPr>
+                <w:rFonts w:asciiTheme="minorHAnsi" w:hAnsiTheme="minorHAnsi"/>
+                <w:b/>
+                <w:bCs/>
+                <w:sz w:val="22"/>
+                <w:szCs w:val="22"/>
+              </w:rPr>
+              <w:t>tezinden</w:t>
+            </w:r>
+            <w:proofErr w:type="spellEnd"/>
+            <w:r>
+              <w:rPr>
+                <w:rFonts w:asciiTheme="minorHAnsi" w:hAnsiTheme="minorHAnsi"/>
+                <w:sz w:val="22"/>
+                <w:szCs w:val="22"/>
+              </w:rPr>
+              <w:t xml:space="preserve"> </w:t>
+            </w:r>
+            <w:proofErr w:type="spellStart"/>
+            <w:r>
+              <w:rPr>
+                <w:rFonts w:asciiTheme="minorHAnsi" w:hAnsiTheme="minorHAnsi"/>
+                <w:sz w:val="22"/>
+                <w:szCs w:val="22"/>
+              </w:rPr>
+              <w:t>olmak</w:t>
+            </w:r>
+            <w:proofErr w:type="spellEnd"/>
+            <w:r>
+              <w:rPr>
+                <w:rFonts w:asciiTheme="minorHAnsi" w:hAnsiTheme="minorHAnsi"/>
+                <w:sz w:val="22"/>
+                <w:szCs w:val="22"/>
+              </w:rPr>
+              <w:t xml:space="preserve"> </w:t>
+            </w:r>
+            <w:proofErr w:type="spellStart"/>
+            <w:r>
+              <w:rPr>
+                <w:rFonts w:asciiTheme="minorHAnsi" w:hAnsiTheme="minorHAnsi"/>
+                <w:sz w:val="22"/>
+                <w:szCs w:val="22"/>
+              </w:rPr>
+              <w:t>üzere</w:t>
+            </w:r>
+            <w:proofErr w:type="spellEnd"/>
+            <w:r>
+              <w:rPr>
+                <w:rFonts w:asciiTheme="minorHAnsi" w:hAnsiTheme="minorHAnsi"/>
+                <w:sz w:val="22"/>
+                <w:szCs w:val="22"/>
+              </w:rPr>
+              <w:t xml:space="preserve"> </w:t>
+            </w:r>
+            <w:proofErr w:type="spellStart"/>
+            <w:r>
+              <w:rPr>
+                <w:rFonts w:asciiTheme="minorHAnsi" w:hAnsiTheme="minorHAnsi"/>
+                <w:sz w:val="22"/>
+                <w:szCs w:val="22"/>
+              </w:rPr>
+              <w:t>yüksek</w:t>
+            </w:r>
+            <w:proofErr w:type="spellEnd"/>
+            <w:r>
+              <w:rPr>
+                <w:rFonts w:asciiTheme="minorHAnsi" w:hAnsiTheme="minorHAnsi"/>
+                <w:sz w:val="22"/>
+                <w:szCs w:val="22"/>
+              </w:rPr>
+              <w:t xml:space="preserve"> </w:t>
+            </w:r>
+            <w:proofErr w:type="spellStart"/>
+            <w:r>
+              <w:rPr>
+                <w:rFonts w:asciiTheme="minorHAnsi" w:hAnsiTheme="minorHAnsi"/>
+                <w:sz w:val="22"/>
+                <w:szCs w:val="22"/>
+              </w:rPr>
+              <w:t>lisans</w:t>
+            </w:r>
+            <w:proofErr w:type="spellEnd"/>
+            <w:r>
+              <w:rPr>
+                <w:rFonts w:asciiTheme="minorHAnsi" w:hAnsiTheme="minorHAnsi"/>
+                <w:sz w:val="22"/>
+                <w:szCs w:val="22"/>
+              </w:rPr>
+              <w:t xml:space="preserve"> </w:t>
+            </w:r>
+            <w:proofErr w:type="spellStart"/>
+            <w:r>
+              <w:rPr>
+                <w:rFonts w:asciiTheme="minorHAnsi" w:hAnsiTheme="minorHAnsi"/>
+                <w:sz w:val="22"/>
+                <w:szCs w:val="22"/>
+              </w:rPr>
+              <w:t>ve</w:t>
+            </w:r>
+            <w:proofErr w:type="spellEnd"/>
+            <w:r>
+              <w:rPr>
+                <w:rFonts w:asciiTheme="minorHAnsi" w:hAnsiTheme="minorHAnsi"/>
+                <w:sz w:val="22"/>
+                <w:szCs w:val="22"/>
+              </w:rPr>
+              <w:t>/</w:t>
+            </w:r>
+            <w:proofErr w:type="spellStart"/>
+            <w:r>
+              <w:rPr>
+                <w:rFonts w:asciiTheme="minorHAnsi" w:hAnsiTheme="minorHAnsi"/>
+                <w:sz w:val="22"/>
+                <w:szCs w:val="22"/>
+              </w:rPr>
+              <w:t>veya</w:t>
+            </w:r>
+            <w:proofErr w:type="spellEnd"/>
+            <w:r>
+              <w:rPr>
+                <w:rFonts w:asciiTheme="minorHAnsi" w:hAnsiTheme="minorHAnsi"/>
+                <w:sz w:val="22"/>
+                <w:szCs w:val="22"/>
+              </w:rPr>
+              <w:t xml:space="preserve"> </w:t>
+            </w:r>
+            <w:proofErr w:type="spellStart"/>
+            <w:r>
+              <w:rPr>
+                <w:rFonts w:asciiTheme="minorHAnsi" w:hAnsiTheme="minorHAnsi"/>
+                <w:sz w:val="22"/>
+                <w:szCs w:val="22"/>
+              </w:rPr>
+              <w:t>doktora</w:t>
+            </w:r>
+            <w:proofErr w:type="spellEnd"/>
+            <w:r>
+              <w:rPr>
+                <w:rFonts w:asciiTheme="minorHAnsi" w:hAnsiTheme="minorHAnsi"/>
+                <w:sz w:val="22"/>
+                <w:szCs w:val="22"/>
+              </w:rPr>
+              <w:t xml:space="preserve"> </w:t>
+            </w:r>
+            <w:proofErr w:type="spellStart"/>
+            <w:r>
+              <w:rPr>
+                <w:rFonts w:asciiTheme="minorHAnsi" w:hAnsiTheme="minorHAnsi"/>
+                <w:sz w:val="22"/>
+                <w:szCs w:val="22"/>
+              </w:rPr>
+              <w:t>tezinden</w:t>
+            </w:r>
+            <w:proofErr w:type="spellEnd"/>
+            <w:r>
+              <w:rPr>
+                <w:rFonts w:asciiTheme="minorHAnsi" w:hAnsiTheme="minorHAnsi"/>
+                <w:sz w:val="22"/>
+                <w:szCs w:val="22"/>
+              </w:rPr>
+              <w:t xml:space="preserve"> </w:t>
+            </w:r>
+            <w:r>
+              <w:rPr>
+                <w:rFonts w:asciiTheme="minorHAnsi" w:hAnsiTheme="minorHAnsi"/>
+                <w:b/>
+                <w:bCs/>
+                <w:sz w:val="22"/>
+                <w:szCs w:val="22"/>
+              </w:rPr>
               <w:t xml:space="preserve">A </w:t>
             </w:r>
-            <w:r>
-              <w:rPr>
-                <w:rFonts w:asciiTheme="minorHAnsi" w:hAnsiTheme="minorHAnsi"/>
-                <w:sz w:val="22"/>
-                <w:szCs w:val="22"/>
-              </w:rPr>
-              <w:t xml:space="preserve">türü, </w:t>
+            <w:proofErr w:type="spellStart"/>
+            <w:r>
+              <w:rPr>
+                <w:rFonts w:asciiTheme="minorHAnsi" w:hAnsiTheme="minorHAnsi"/>
+                <w:sz w:val="22"/>
+                <w:szCs w:val="22"/>
+              </w:rPr>
+              <w:t>türü</w:t>
+            </w:r>
+            <w:proofErr w:type="spellEnd"/>
+            <w:r>
+              <w:rPr>
+                <w:rFonts w:asciiTheme="minorHAnsi" w:hAnsiTheme="minorHAnsi"/>
+                <w:sz w:val="22"/>
+                <w:szCs w:val="22"/>
+              </w:rPr>
+              <w:t xml:space="preserve">, </w:t>
             </w:r>
             <w:r>
               <w:rPr>
@@ -1154,7 +2246,25 @@
                 <w:sz w:val="22"/>
                 <w:szCs w:val="22"/>
               </w:rPr>
-              <w:t xml:space="preserve"> veya </w:t>
+              <w:t xml:space="preserve"> </w:t>
+            </w:r>
+            <w:proofErr w:type="spellStart"/>
+            <w:r>
+              <w:rPr>
+                <w:rFonts w:asciiTheme="minorHAnsi" w:hAnsiTheme="minorHAnsi"/>
+                <w:sz w:val="22"/>
+                <w:szCs w:val="22"/>
+              </w:rPr>
+              <w:t>veya</w:t>
+            </w:r>
+            <w:proofErr w:type="spellEnd"/>
+            <w:r>
+              <w:rPr>
+                <w:rFonts w:asciiTheme="minorHAnsi" w:hAnsiTheme="minorHAnsi"/>
+                <w:sz w:val="22"/>
+                <w:szCs w:val="22"/>
+              </w:rPr>
+              <w:t xml:space="preserve"> </w:t>
             </w:r>
             <w:r>
               <w:rPr>
@@ -1171,24 +2281,156 @@
                 <w:sz w:val="22"/>
                 <w:szCs w:val="22"/>
               </w:rPr>
-              <w:t xml:space="preserve"> kapsamındaki faaliyetlerden </w:t>
-            </w:r>
-            <w:r>
-              <w:rPr>
-                <w:rFonts w:asciiTheme="minorHAnsi" w:hAnsiTheme="minorHAnsi"/>
-                <w:b/>
-                <w:sz w:val="22"/>
-                <w:szCs w:val="22"/>
-              </w:rPr>
-              <w:t>en az iki</w:t>
-            </w:r>
-            <w:r>
-              <w:rPr>
-                <w:rFonts w:asciiTheme="minorHAnsi" w:hAnsiTheme="minorHAnsi"/>
-                <w:sz w:val="22"/>
-                <w:szCs w:val="22"/>
-              </w:rPr>
-              <w:t xml:space="preserve"> faaliyet yapmış olmalı,</w:t>
+              <w:t xml:space="preserve"> </w:t>
+            </w:r>
+            <w:proofErr w:type="spellStart"/>
+            <w:r>
+              <w:rPr>
+                <w:rFonts w:asciiTheme="minorHAnsi" w:hAnsiTheme="minorHAnsi"/>
+                <w:sz w:val="22"/>
+                <w:szCs w:val="22"/>
+              </w:rPr>
+              <w:t>kapsamındaki</w:t>
+            </w:r>
+            <w:proofErr w:type="spellEnd"/>
+            <w:r>
+              <w:rPr>
+                <w:rFonts w:asciiTheme="minorHAnsi" w:hAnsiTheme="minorHAnsi"/>
+                <w:sz w:val="22"/>
+                <w:szCs w:val="22"/>
+              </w:rPr>
+              <w:t xml:space="preserve"> </w:t>
+            </w:r>
+            <w:proofErr w:type="spellStart"/>
+            <w:r>
+              <w:rPr>
+                <w:rFonts w:asciiTheme="minorHAnsi" w:hAnsiTheme="minorHAnsi"/>
+                <w:sz w:val="22"/>
+                <w:szCs w:val="22"/>
+              </w:rPr>
+              <w:t>faaliyetlerden</w:t>
+            </w:r>
+            <w:proofErr w:type="spellEnd"/>
+            <w:r>
+              <w:rPr>
+                <w:rFonts w:asciiTheme="minorHAnsi" w:hAnsiTheme="minorHAnsi"/>
+                <w:sz w:val="22"/>
+                <w:szCs w:val="22"/>
+              </w:rPr>
+              <w:t xml:space="preserve"> </w:t>
+            </w:r>
+            <w:proofErr w:type="spellStart"/>
+            <w:r>
+              <w:rPr>
+                <w:rFonts w:asciiTheme="minorHAnsi" w:hAnsiTheme="minorHAnsi"/>
+                <w:b/>
+                <w:sz w:val="22"/>
+                <w:szCs w:val="22"/>
+              </w:rPr>
+              <w:t>en</w:t>
+            </w:r>
+            <w:proofErr w:type="spellEnd"/>
+            <w:r>
+              <w:rPr>
+                <w:rFonts w:asciiTheme="minorHAnsi" w:hAnsiTheme="minorHAnsi"/>
+                <w:b/>
+                <w:sz w:val="22"/>
+                <w:szCs w:val="22"/>
+              </w:rPr>
+              <w:t xml:space="preserve"> </w:t>
+            </w:r>
+            <w:proofErr w:type="spellStart"/>
+            <w:r>
+              <w:rPr>
+                <w:rFonts w:asciiTheme="minorHAnsi" w:hAnsiTheme="minorHAnsi"/>
+                <w:b/>
+                <w:sz w:val="22"/>
+                <w:szCs w:val="22"/>
+              </w:rPr>
+              <w:t>az</w:t>
+            </w:r>
+            <w:proofErr w:type="spellEnd"/>
+            <w:r>
+              <w:rPr>
+                <w:rFonts w:asciiTheme="minorHAnsi" w:hAnsiTheme="minorHAnsi"/>
+                <w:b/>
+                <w:sz w:val="22"/>
+                <w:szCs w:val="22"/>
+              </w:rPr>
+              <w:t xml:space="preserve"> </w:t>
+            </w:r>
+            <w:proofErr w:type="spellStart"/>
+            <w:r>
+              <w:rPr>
+                <w:rFonts w:asciiTheme="minorHAnsi" w:hAnsiTheme="minorHAnsi"/>
+                <w:b/>
+                <w:sz w:val="22"/>
+                <w:szCs w:val="22"/>
+              </w:rPr>
+              <w:t>iki</w:t>
+            </w:r>
+            <w:proofErr w:type="spellEnd"/>
+            <w:r>
+              <w:rPr>
+                <w:rFonts w:asciiTheme="minorHAnsi" w:hAnsiTheme="minorHAnsi"/>
+                <w:sz w:val="22"/>
+                <w:szCs w:val="22"/>
+              </w:rPr>
+              <w:t xml:space="preserve"> </w:t>
+            </w:r>
+            <w:proofErr w:type="spellStart"/>
+            <w:r>
+              <w:rPr>
+                <w:rFonts w:asciiTheme="minorHAnsi" w:hAnsiTheme="minorHAnsi"/>
+                <w:sz w:val="22"/>
+                <w:szCs w:val="22"/>
+              </w:rPr>
+              <w:t>faaliyet</w:t>
+            </w:r>
+            <w:proofErr w:type="spellEnd"/>
+            <w:r>
+              <w:rPr>
+                <w:rFonts w:asciiTheme="minorHAnsi" w:hAnsiTheme="minorHAnsi"/>
+                <w:sz w:val="22"/>
+                <w:szCs w:val="22"/>
+              </w:rPr>
+              <w:t xml:space="preserve"> </w:t>
+            </w:r>
+            <w:proofErr w:type="spellStart"/>
+            <w:r>
+              <w:rPr>
+                <w:rFonts w:asciiTheme="minorHAnsi" w:hAnsiTheme="minorHAnsi"/>
+                <w:sz w:val="22"/>
+                <w:szCs w:val="22"/>
+              </w:rPr>
+              <w:t>yapmış</w:t>
+            </w:r>
+            <w:proofErr w:type="spellEnd"/>
+            <w:r>
+              <w:rPr>
+                <w:rFonts w:asciiTheme="minorHAnsi" w:hAnsiTheme="minorHAnsi"/>
+                <w:sz w:val="22"/>
+                <w:szCs w:val="22"/>
+              </w:rPr>
+              <w:t xml:space="preserve"> </w:t>
+            </w:r>
+            <w:proofErr w:type="spellStart"/>
+            <w:r>
+              <w:rPr>
+                <w:rFonts w:asciiTheme="minorHAnsi" w:hAnsiTheme="minorHAnsi"/>
+                <w:sz w:val="22"/>
+                <w:szCs w:val="22"/>
+              </w:rPr>
+              <w:t>olmalı</w:t>
+            </w:r>
+            <w:proofErr w:type="spellEnd"/>
+            <w:r>
+              <w:rPr>
+                <w:rFonts w:asciiTheme="minorHAnsi" w:hAnsiTheme="minorHAnsi"/>
+                <w:sz w:val="22"/>
+                <w:szCs w:val="22"/>
+              </w:rPr>
+              <w:t>,</w:t>
             </w:r>
           </w:p>
         </w:tc>
@@ -1214,6 +2456,36 @@
                 <w:highlight w:val="yellow"/>
               </w:rPr>
             </w:pPr>
+            <w:r>
+              <w:rPr>
+                <w:sz w:val="18"/>
+                <w:szCs w:val="18"/>
+              </w:rPr>
+              <w:t>{</w:t>
+            </w:r>
+            <w:proofErr w:type="spellStart"/>
+            <w:r>
+              <w:rPr>
+                <w:sz w:val="18"/>
+                <w:szCs w:val="18"/>
+              </w:rPr>
+              <w:t>d</w:t>
+            </w:r>
+            <w:r>
+              <w:rPr>
+                <w:sz w:val="18"/>
+                <w:szCs w:val="18"/>
+              </w:rPr>
+              <w:t>_yayin_kodlari</w:t>
+            </w:r>
+            <w:proofErr w:type="spellEnd"/>
+            <w:r>
+              <w:rPr>
+                <w:sz w:val="18"/>
+                <w:szCs w:val="18"/>
+              </w:rPr>
+              <w:t>}</w:t>
+            </w:r>
           </w:p>
         </w:tc>
         <w:tc>
@@ -1239,6 +2511,29 @@
                 <w:highlight w:val="yellow"/>
               </w:rPr>
             </w:pPr>
+            <w:r>
+              <w:rPr>
+                <w:sz w:val="18"/>
+                <w:szCs w:val="18"/>
+              </w:rPr>
+              <w:t>{</w:t>
+            </w:r>
+            <w:proofErr w:type="spellStart"/>
+            <w:r>
+              <w:rPr>
+                <w:sz w:val="18"/>
+                <w:szCs w:val="18"/>
+              </w:rPr>
+              <w:t>d_puanlar</w:t>
+            </w:r>
+            <w:proofErr w:type="spellEnd"/>
+            <w:r>
+              <w:rPr>
+                <w:sz w:val="18"/>
+                <w:szCs w:val="18"/>
+              </w:rPr>
+              <w:t>}</w:t>
+            </w:r>
           </w:p>
         </w:tc>
       </w:tr>
@@ -1285,25 +2580,85 @@
                 <w:sz w:val="22"/>
                 <w:szCs w:val="22"/>
               </w:rPr>
-              <w:t>K, L ve M</w:t>
-            </w:r>
-            <w:r>
-              <w:rPr>
-                <w:rFonts w:asciiTheme="minorHAnsi" w:hAnsiTheme="minorHAnsi"/>
-                <w:sz w:val="22"/>
-                <w:szCs w:val="22"/>
-              </w:rPr>
-              <w:t xml:space="preserve"> faaliyetlerinden </w:t>
-            </w:r>
-            <w:r>
-              <w:rPr>
-                <w:rFonts w:asciiTheme="minorHAnsi" w:hAnsiTheme="minorHAnsi"/>
-                <w:b/>
-                <w:sz w:val="22"/>
-                <w:szCs w:val="22"/>
-              </w:rPr>
-              <w:t>en az</w:t>
-            </w:r>
+              <w:t xml:space="preserve">K, L </w:t>
+            </w:r>
+            <w:proofErr w:type="spellStart"/>
+            <w:r>
+              <w:rPr>
+                <w:rFonts w:asciiTheme="minorHAnsi" w:hAnsiTheme="minorHAnsi"/>
+                <w:b/>
+                <w:sz w:val="22"/>
+                <w:szCs w:val="22"/>
+              </w:rPr>
+              <w:t>ve</w:t>
+            </w:r>
+            <w:proofErr w:type="spellEnd"/>
+            <w:r>
+              <w:rPr>
+                <w:rFonts w:asciiTheme="minorHAnsi" w:hAnsiTheme="minorHAnsi"/>
+                <w:b/>
+                <w:sz w:val="22"/>
+                <w:szCs w:val="22"/>
+              </w:rPr>
+              <w:t xml:space="preserve"> M</w:t>
+            </w:r>
+            <w:r>
+              <w:rPr>
+                <w:rFonts w:asciiTheme="minorHAnsi" w:hAnsiTheme="minorHAnsi"/>
+                <w:sz w:val="22"/>
+                <w:szCs w:val="22"/>
+              </w:rPr>
+              <w:t xml:space="preserve"> </w:t>
+            </w:r>
+            <w:proofErr w:type="spellStart"/>
+            <w:r>
+              <w:rPr>
+                <w:rFonts w:asciiTheme="minorHAnsi" w:hAnsiTheme="minorHAnsi"/>
+                <w:sz w:val="22"/>
+                <w:szCs w:val="22"/>
+              </w:rPr>
+              <w:t>faaliyetlerinden</w:t>
+            </w:r>
+            <w:proofErr w:type="spellEnd"/>
+            <w:r>
+              <w:rPr>
+                <w:rFonts w:asciiTheme="minorHAnsi" w:hAnsiTheme="minorHAnsi"/>
+                <w:sz w:val="22"/>
+                <w:szCs w:val="22"/>
+              </w:rPr>
+              <w:t xml:space="preserve"> </w:t>
+            </w:r>
+            <w:proofErr w:type="spellStart"/>
+            <w:r>
+              <w:rPr>
+                <w:rFonts w:asciiTheme="minorHAnsi" w:hAnsiTheme="minorHAnsi"/>
+                <w:b/>
+                <w:sz w:val="22"/>
+                <w:szCs w:val="22"/>
+              </w:rPr>
+              <w:t>en</w:t>
+            </w:r>
+            <w:proofErr w:type="spellEnd"/>
+            <w:r>
+              <w:rPr>
+                <w:rFonts w:asciiTheme="minorHAnsi" w:hAnsiTheme="minorHAnsi"/>
+                <w:b/>
+                <w:sz w:val="22"/>
+                <w:szCs w:val="22"/>
+              </w:rPr>
+              <w:t xml:space="preserve"> </w:t>
+            </w:r>
+            <w:proofErr w:type="spellStart"/>
+            <w:r>
+              <w:rPr>
+                <w:rFonts w:asciiTheme="minorHAnsi" w:hAnsiTheme="minorHAnsi"/>
+                <w:b/>
+                <w:sz w:val="22"/>
+                <w:szCs w:val="22"/>
+              </w:rPr>
+              <w:t>az</w:t>
+            </w:r>
+            <w:proofErr w:type="spellEnd"/>
             <w:r>
               <w:rPr>
                 <w:rFonts w:asciiTheme="minorHAnsi" w:hAnsiTheme="minorHAnsi"/>
@@ -1327,7 +2682,61 @@
                 <w:sz w:val="22"/>
                 <w:szCs w:val="22"/>
               </w:rPr>
-              <w:t xml:space="preserve"> puan almış olmalı,</w:t>
+              <w:t xml:space="preserve"> </w:t>
+            </w:r>
+            <w:proofErr w:type="spellStart"/>
+            <w:r>
+              <w:rPr>
+                <w:rFonts w:asciiTheme="minorHAnsi" w:hAnsiTheme="minorHAnsi"/>
+                <w:sz w:val="22"/>
+                <w:szCs w:val="22"/>
+              </w:rPr>
+              <w:t>puan</w:t>
+            </w:r>
+            <w:proofErr w:type="spellEnd"/>
+            <w:r>
+              <w:rPr>
+                <w:rFonts w:asciiTheme="minorHAnsi" w:hAnsiTheme="minorHAnsi"/>
+                <w:sz w:val="22"/>
+                <w:szCs w:val="22"/>
+              </w:rPr>
+              <w:t xml:space="preserve"> </w:t>
+            </w:r>
+            <w:proofErr w:type="spellStart"/>
+            <w:r>
+              <w:rPr>
+                <w:rFonts w:asciiTheme="minorHAnsi" w:hAnsiTheme="minorHAnsi"/>
+                <w:sz w:val="22"/>
+                <w:szCs w:val="22"/>
+              </w:rPr>
+              <w:t>almış</w:t>
+            </w:r>
+            <w:proofErr w:type="spellEnd"/>
+            <w:r>
+              <w:rPr>
+                <w:rFonts w:asciiTheme="minorHAnsi" w:hAnsiTheme="minorHAnsi"/>
+                <w:sz w:val="22"/>
+                <w:szCs w:val="22"/>
+              </w:rPr>
+              <w:t xml:space="preserve"> </w:t>
+            </w:r>
+            <w:proofErr w:type="spellStart"/>
+            <w:r>
+              <w:rPr>
+                <w:rFonts w:asciiTheme="minorHAnsi" w:hAnsiTheme="minorHAnsi"/>
+                <w:sz w:val="22"/>
+                <w:szCs w:val="22"/>
+              </w:rPr>
+              <w:t>olmalı</w:t>
+            </w:r>
+            <w:proofErr w:type="spellEnd"/>
+            <w:r>
+              <w:rPr>
+                <w:rFonts w:asciiTheme="minorHAnsi" w:hAnsiTheme="minorHAnsi"/>
+                <w:sz w:val="22"/>
+                <w:szCs w:val="22"/>
+              </w:rPr>
+              <w:t>,</w:t>
             </w:r>
           </w:p>
           <w:p>
@@ -1350,8 +2759,27 @@
                 <w:szCs w:val="22"/>
               </w:rPr>
               <w:tab/>
-              <w:t>veya;</w:t>
-            </w:r>
+            </w:r>
+            <w:proofErr w:type="spellStart"/>
+            <w:proofErr w:type="gramStart"/>
+            <w:r>
+              <w:rPr>
+                <w:rFonts w:asciiTheme="minorHAnsi" w:hAnsiTheme="minorHAnsi"/>
+                <w:sz w:val="22"/>
+                <w:szCs w:val="22"/>
+              </w:rPr>
+              <w:t>veya</w:t>
+            </w:r>
+            <w:proofErr w:type="spellEnd"/>
+            <w:r>
+              <w:rPr>
+                <w:rFonts w:asciiTheme="minorHAnsi" w:hAnsiTheme="minorHAnsi"/>
+                <w:sz w:val="22"/>
+                <w:szCs w:val="22"/>
+              </w:rPr>
+              <w:t>;</w:t>
+            </w:r>
+            <w:proofErr w:type="gramEnd"/>
           </w:p>
           <w:p>
             <w:pPr>
@@ -1390,8 +2818,239 @@
                 <w:sz w:val="22"/>
                 <w:szCs w:val="22"/>
               </w:rPr>
-              <w:t>u kategorilerde faaliyet puanı yoksa /eksikse, bu faaaliyetler için belirlenen puan karşılığı kadar</w:t>
-            </w:r>
+              <w:t xml:space="preserve">u </w:t>
+            </w:r>
+            <w:proofErr w:type="spellStart"/>
+            <w:r>
+              <w:rPr>
+                <w:rFonts w:asciiTheme="minorHAnsi" w:hAnsiTheme="minorHAnsi"/>
+                <w:spacing w:val="-6"/>
+                <w:sz w:val="22"/>
+                <w:szCs w:val="22"/>
+              </w:rPr>
+              <w:t>kategorilerde</w:t>
+            </w:r>
+            <w:proofErr w:type="spellEnd"/>
+            <w:r>
+              <w:rPr>
+                <w:rFonts w:asciiTheme="minorHAnsi" w:hAnsiTheme="minorHAnsi"/>
+                <w:spacing w:val="-6"/>
+                <w:sz w:val="22"/>
+                <w:szCs w:val="22"/>
+              </w:rPr>
+              <w:t xml:space="preserve"> </w:t>
+            </w:r>
+            <w:proofErr w:type="spellStart"/>
+            <w:r>
+              <w:rPr>
+                <w:rFonts w:asciiTheme="minorHAnsi" w:hAnsiTheme="minorHAnsi"/>
+                <w:spacing w:val="-6"/>
+                <w:sz w:val="22"/>
+                <w:szCs w:val="22"/>
+              </w:rPr>
+              <w:t>faaliyet</w:t>
+            </w:r>
+            <w:proofErr w:type="spellEnd"/>
+            <w:r>
+              <w:rPr>
+                <w:rFonts w:asciiTheme="minorHAnsi" w:hAnsiTheme="minorHAnsi"/>
+                <w:spacing w:val="-6"/>
+                <w:sz w:val="22"/>
+                <w:szCs w:val="22"/>
+              </w:rPr>
+              <w:t xml:space="preserve"> </w:t>
+            </w:r>
+            <w:proofErr w:type="spellStart"/>
+            <w:r>
+              <w:rPr>
+                <w:rFonts w:asciiTheme="minorHAnsi" w:hAnsiTheme="minorHAnsi"/>
+                <w:spacing w:val="-6"/>
+                <w:sz w:val="22"/>
+                <w:szCs w:val="22"/>
+              </w:rPr>
+              <w:t>puanı</w:t>
+            </w:r>
+            <w:proofErr w:type="spellEnd"/>
+            <w:r>
+              <w:rPr>
+                <w:rFonts w:asciiTheme="minorHAnsi" w:hAnsiTheme="minorHAnsi"/>
+                <w:spacing w:val="-6"/>
+                <w:sz w:val="22"/>
+                <w:szCs w:val="22"/>
+              </w:rPr>
+              <w:t xml:space="preserve"> </w:t>
+            </w:r>
+            <w:proofErr w:type="spellStart"/>
+            <w:r>
+              <w:rPr>
+                <w:rFonts w:asciiTheme="minorHAnsi" w:hAnsiTheme="minorHAnsi"/>
+                <w:spacing w:val="-6"/>
+                <w:sz w:val="22"/>
+                <w:szCs w:val="22"/>
+              </w:rPr>
+              <w:t>yoksa</w:t>
+            </w:r>
+            <w:proofErr w:type="spellEnd"/>
+            <w:r>
+              <w:rPr>
+                <w:rFonts w:asciiTheme="minorHAnsi" w:hAnsiTheme="minorHAnsi"/>
+                <w:spacing w:val="-6"/>
+                <w:sz w:val="22"/>
+                <w:szCs w:val="22"/>
+              </w:rPr>
+              <w:t xml:space="preserve"> /</w:t>
+            </w:r>
+            <w:proofErr w:type="spellStart"/>
+            <w:r>
+              <w:rPr>
+                <w:rFonts w:asciiTheme="minorHAnsi" w:hAnsiTheme="minorHAnsi"/>
+                <w:spacing w:val="-6"/>
+                <w:sz w:val="22"/>
+                <w:szCs w:val="22"/>
+              </w:rPr>
+              <w:t>eksikse</w:t>
+            </w:r>
+            <w:proofErr w:type="spellEnd"/>
+            <w:r>
+              <w:rPr>
+                <w:rFonts w:asciiTheme="minorHAnsi" w:hAnsiTheme="minorHAnsi"/>
+                <w:spacing w:val="-6"/>
+                <w:sz w:val="22"/>
+                <w:szCs w:val="22"/>
+              </w:rPr>
+              <w:t xml:space="preserve">, </w:t>
+            </w:r>
+            <w:proofErr w:type="spellStart"/>
+            <w:r>
+              <w:rPr>
+                <w:rFonts w:asciiTheme="minorHAnsi" w:hAnsiTheme="minorHAnsi"/>
+                <w:spacing w:val="-6"/>
+                <w:sz w:val="22"/>
+                <w:szCs w:val="22"/>
+              </w:rPr>
+              <w:t>bu</w:t>
+            </w:r>
+            <w:proofErr w:type="spellEnd"/>
+            <w:r>
+              <w:rPr>
+                <w:rFonts w:asciiTheme="minorHAnsi" w:hAnsiTheme="minorHAnsi"/>
+                <w:spacing w:val="-6"/>
+                <w:sz w:val="22"/>
+                <w:szCs w:val="22"/>
+              </w:rPr>
+              <w:t xml:space="preserve"> </w:t>
+            </w:r>
+            <w:proofErr w:type="spellStart"/>
+            <w:r>
+              <w:rPr>
+                <w:rFonts w:asciiTheme="minorHAnsi" w:hAnsiTheme="minorHAnsi"/>
+                <w:spacing w:val="-6"/>
+                <w:sz w:val="22"/>
+                <w:szCs w:val="22"/>
+              </w:rPr>
+              <w:t>faaaliyetler</w:t>
+            </w:r>
+            <w:proofErr w:type="spellEnd"/>
+            <w:r>
+              <w:rPr>
+                <w:rFonts w:asciiTheme="minorHAnsi" w:hAnsiTheme="minorHAnsi"/>
+                <w:spacing w:val="-6"/>
+                <w:sz w:val="22"/>
+                <w:szCs w:val="22"/>
+              </w:rPr>
+              <w:t xml:space="preserve"> </w:t>
+            </w:r>
+            <w:proofErr w:type="spellStart"/>
+            <w:r>
+              <w:rPr>
+                <w:rFonts w:asciiTheme="minorHAnsi" w:hAnsiTheme="minorHAnsi"/>
+                <w:spacing w:val="-6"/>
+                <w:sz w:val="22"/>
+                <w:szCs w:val="22"/>
+              </w:rPr>
+              <w:t>için</w:t>
+            </w:r>
+            <w:proofErr w:type="spellEnd"/>
+            <w:r>
+              <w:rPr>
+                <w:rFonts w:asciiTheme="minorHAnsi" w:hAnsiTheme="minorHAnsi"/>
+                <w:spacing w:val="-6"/>
+                <w:sz w:val="22"/>
+                <w:szCs w:val="22"/>
+              </w:rPr>
+              <w:t xml:space="preserve"> </w:t>
+            </w:r>
+            <w:proofErr w:type="spellStart"/>
+            <w:r>
+              <w:rPr>
+                <w:rFonts w:asciiTheme="minorHAnsi" w:hAnsiTheme="minorHAnsi"/>
+                <w:spacing w:val="-6"/>
+                <w:sz w:val="22"/>
+                <w:szCs w:val="22"/>
+              </w:rPr>
+              <w:t>belirlenen</w:t>
+            </w:r>
+            <w:proofErr w:type="spellEnd"/>
+            <w:r>
+              <w:rPr>
+                <w:rFonts w:asciiTheme="minorHAnsi" w:hAnsiTheme="minorHAnsi"/>
+                <w:spacing w:val="-6"/>
+                <w:sz w:val="22"/>
+                <w:szCs w:val="22"/>
+              </w:rPr>
+              <w:t xml:space="preserve"> </w:t>
+            </w:r>
+            <w:proofErr w:type="spellStart"/>
+            <w:r>
+              <w:rPr>
+                <w:rFonts w:asciiTheme="minorHAnsi" w:hAnsiTheme="minorHAnsi"/>
+                <w:spacing w:val="-6"/>
+                <w:sz w:val="22"/>
+                <w:szCs w:val="22"/>
+              </w:rPr>
+              <w:t>puan</w:t>
+            </w:r>
+            <w:proofErr w:type="spellEnd"/>
+            <w:r>
+              <w:rPr>
+                <w:rFonts w:asciiTheme="minorHAnsi" w:hAnsiTheme="minorHAnsi"/>
+                <w:spacing w:val="-6"/>
+                <w:sz w:val="22"/>
+                <w:szCs w:val="22"/>
+              </w:rPr>
+              <w:t xml:space="preserve"> </w:t>
+            </w:r>
+            <w:proofErr w:type="spellStart"/>
+            <w:r>
+              <w:rPr>
+                <w:rFonts w:asciiTheme="minorHAnsi" w:hAnsiTheme="minorHAnsi"/>
+                <w:spacing w:val="-6"/>
+                <w:sz w:val="22"/>
+                <w:szCs w:val="22"/>
+              </w:rPr>
+              <w:t>karşılığı</w:t>
+            </w:r>
+            <w:proofErr w:type="spellEnd"/>
+            <w:r>
+              <w:rPr>
+                <w:rFonts w:asciiTheme="minorHAnsi" w:hAnsiTheme="minorHAnsi"/>
+                <w:spacing w:val="-6"/>
+                <w:sz w:val="22"/>
+                <w:szCs w:val="22"/>
+              </w:rPr>
+              <w:t xml:space="preserve"> </w:t>
+            </w:r>
+            <w:proofErr w:type="spellStart"/>
+            <w:r>
+              <w:rPr>
+                <w:rFonts w:asciiTheme="minorHAnsi" w:hAnsiTheme="minorHAnsi"/>
+                <w:spacing w:val="-6"/>
+                <w:sz w:val="22"/>
+                <w:szCs w:val="22"/>
+              </w:rPr>
+              <w:t>kadar</w:t>
+            </w:r>
+            <w:proofErr w:type="spellEnd"/>
             <w:r>
               <w:rPr>
                 <w:rFonts w:asciiTheme="minorHAnsi" w:hAnsiTheme="minorHAnsi"/>
@@ -1409,6 +3068,7 @@
               </w:rPr>
               <w:t xml:space="preserve">A-1a / A-1b / A-2a / A-2b / A-3a </w:t>
             </w:r>
+            <w:proofErr w:type="spellStart"/>
             <w:r>
               <w:rPr>
                 <w:rFonts w:asciiTheme="minorHAnsi" w:hAnsiTheme="minorHAnsi"/>
@@ -1417,6 +3077,7 @@
               </w:rPr>
               <w:t>türü</w:t>
             </w:r>
+            <w:proofErr w:type="spellEnd"/>
             <w:r>
               <w:rPr>
                 <w:rFonts w:asciiTheme="minorHAnsi" w:hAnsiTheme="minorHAnsi"/>
@@ -1426,6 +3087,7 @@
               </w:rPr>
               <w:t xml:space="preserve"> </w:t>
             </w:r>
+            <w:proofErr w:type="spellStart"/>
             <w:r>
               <w:rPr>
                 <w:rFonts w:asciiTheme="minorHAnsi" w:hAnsiTheme="minorHAnsi"/>
@@ -1435,6 +3097,7 @@
               </w:rPr>
               <w:t>yayınlardan</w:t>
             </w:r>
+            <w:proofErr w:type="spellEnd"/>
             <w:r>
               <w:rPr>
                 <w:rFonts w:asciiTheme="minorHAnsi" w:hAnsiTheme="minorHAnsi"/>
@@ -1444,6 +3107,7 @@
               </w:rPr>
               <w:t xml:space="preserve"> </w:t>
             </w:r>
+            <w:proofErr w:type="spellStart"/>
             <w:r>
               <w:rPr>
                 <w:rFonts w:asciiTheme="minorHAnsi" w:hAnsiTheme="minorHAnsi"/>
@@ -1451,16 +3115,66 @@
                 <w:sz w:val="22"/>
                 <w:szCs w:val="22"/>
               </w:rPr>
-              <w:t>puan almış olmalı (</w:t>
-            </w:r>
-            <w:r>
-              <w:rPr>
-                <w:rFonts w:asciiTheme="minorHAnsi" w:hAnsiTheme="minorHAnsi"/>
-                <w:b/>
+              <w:t>puan</w:t>
+            </w:r>
+            <w:proofErr w:type="spellEnd"/>
+            <w:r>
+              <w:rPr>
+                <w:rFonts w:asciiTheme="minorHAnsi" w:hAnsiTheme="minorHAnsi"/>
                 <w:spacing w:val="-1"/>
                 <w:sz w:val="22"/>
                 <w:szCs w:val="22"/>
               </w:rPr>
+              <w:t xml:space="preserve"> </w:t>
+            </w:r>
+            <w:proofErr w:type="spellStart"/>
+            <w:r>
+              <w:rPr>
+                <w:rFonts w:asciiTheme="minorHAnsi" w:hAnsiTheme="minorHAnsi"/>
+                <w:spacing w:val="-1"/>
+                <w:sz w:val="22"/>
+                <w:szCs w:val="22"/>
+              </w:rPr>
+              <w:t>almış</w:t>
+            </w:r>
+            <w:proofErr w:type="spellEnd"/>
+            <w:r>
+              <w:rPr>
+                <w:rFonts w:asciiTheme="minorHAnsi" w:hAnsiTheme="minorHAnsi"/>
+                <w:spacing w:val="-1"/>
+                <w:sz w:val="22"/>
+                <w:szCs w:val="22"/>
+              </w:rPr>
+              <w:t xml:space="preserve"> </w:t>
+            </w:r>
+            <w:proofErr w:type="spellStart"/>
+            <w:r>
+              <w:rPr>
+                <w:rFonts w:asciiTheme="minorHAnsi" w:hAnsiTheme="minorHAnsi"/>
+                <w:spacing w:val="-1"/>
+                <w:sz w:val="22"/>
+                <w:szCs w:val="22"/>
+              </w:rPr>
+              <w:t>olmalı</w:t>
+            </w:r>
+            <w:proofErr w:type="spellEnd"/>
+            <w:r>
+              <w:rPr>
+                <w:rFonts w:asciiTheme="minorHAnsi" w:hAnsiTheme="minorHAnsi"/>
+                <w:spacing w:val="-1"/>
+                <w:sz w:val="22"/>
+                <w:szCs w:val="22"/>
+              </w:rPr>
+              <w:t xml:space="preserve"> (</w:t>
+            </w:r>
+            <w:r>
+              <w:rPr>
+                <w:rFonts w:asciiTheme="minorHAnsi" w:hAnsiTheme="minorHAnsi"/>
+                <w:b/>
+                <w:spacing w:val="-1"/>
+                <w:sz w:val="22"/>
+                <w:szCs w:val="22"/>
+              </w:rPr>
               <w:t>8a, b</w:t>
             </w:r>
             <w:r>
@@ -1470,7 +3184,67 @@
                 <w:sz w:val="22"/>
                 <w:szCs w:val="22"/>
               </w:rPr>
-              <w:t xml:space="preserve"> maddelerinde puanlanmamış faaliyetlerden),</w:t>
+              <w:t xml:space="preserve"> </w:t>
+            </w:r>
+            <w:proofErr w:type="spellStart"/>
+            <w:r>
+              <w:rPr>
+                <w:rFonts w:asciiTheme="minorHAnsi" w:hAnsiTheme="minorHAnsi"/>
+                <w:spacing w:val="-1"/>
+                <w:sz w:val="22"/>
+                <w:szCs w:val="22"/>
+              </w:rPr>
+              <w:t>maddelerinde</w:t>
+            </w:r>
+            <w:proofErr w:type="spellEnd"/>
+            <w:r>
+              <w:rPr>
+                <w:rFonts w:asciiTheme="minorHAnsi" w:hAnsiTheme="minorHAnsi"/>
+                <w:spacing w:val="-1"/>
+                <w:sz w:val="22"/>
+                <w:szCs w:val="22"/>
+              </w:rPr>
+              <w:t xml:space="preserve"> </w:t>
+            </w:r>
+            <w:proofErr w:type="spellStart"/>
+            <w:r>
+              <w:rPr>
+                <w:rFonts w:asciiTheme="minorHAnsi" w:hAnsiTheme="minorHAnsi"/>
+                <w:spacing w:val="-1"/>
+                <w:sz w:val="22"/>
+                <w:szCs w:val="22"/>
+              </w:rPr>
+              <w:t>puanlanmamış</w:t>
+            </w:r>
+            <w:proofErr w:type="spellEnd"/>
+            <w:r>
+              <w:rPr>
+                <w:rFonts w:asciiTheme="minorHAnsi" w:hAnsiTheme="minorHAnsi"/>
+                <w:spacing w:val="-1"/>
+                <w:sz w:val="22"/>
+                <w:szCs w:val="22"/>
+              </w:rPr>
+              <w:t xml:space="preserve"> </w:t>
+            </w:r>
+            <w:proofErr w:type="spellStart"/>
+            <w:r>
+              <w:rPr>
+                <w:rFonts w:asciiTheme="minorHAnsi" w:hAnsiTheme="minorHAnsi"/>
+                <w:spacing w:val="-1"/>
+                <w:sz w:val="22"/>
+                <w:szCs w:val="22"/>
+              </w:rPr>
+              <w:t>faaliyetlerden</w:t>
+            </w:r>
+            <w:proofErr w:type="spellEnd"/>
+            <w:r>
+              <w:rPr>
+                <w:rFonts w:asciiTheme="minorHAnsi" w:hAnsiTheme="minorHAnsi"/>
+                <w:spacing w:val="-1"/>
+                <w:sz w:val="22"/>
+                <w:szCs w:val="22"/>
+              </w:rPr>
+              <w:t>),</w:t>
             </w:r>
             <w:r>
               <w:rPr>
@@ -1567,16 +3341,108 @@
                 <w:sz w:val="22"/>
                 <w:szCs w:val="22"/>
               </w:rPr>
-              <w:t xml:space="preserve">Tablo 1’de belirtilen puanlama sistemine göre </w:t>
-            </w:r>
-            <w:r>
-              <w:rPr>
-                <w:rFonts w:asciiTheme="minorHAnsi" w:hAnsiTheme="minorHAnsi"/>
-                <w:b/>
-                <w:sz w:val="22"/>
-                <w:szCs w:val="22"/>
-              </w:rPr>
-              <w:t>(A-G arası)</w:t>
+              <w:t xml:space="preserve">Tablo 1’de </w:t>
+            </w:r>
+            <w:proofErr w:type="spellStart"/>
+            <w:r>
+              <w:rPr>
+                <w:rFonts w:asciiTheme="minorHAnsi" w:hAnsiTheme="minorHAnsi"/>
+                <w:sz w:val="22"/>
+                <w:szCs w:val="22"/>
+              </w:rPr>
+              <w:t>belirtilen</w:t>
+            </w:r>
+            <w:proofErr w:type="spellEnd"/>
+            <w:r>
+              <w:rPr>
+                <w:rFonts w:asciiTheme="minorHAnsi" w:hAnsiTheme="minorHAnsi"/>
+                <w:sz w:val="22"/>
+                <w:szCs w:val="22"/>
+              </w:rPr>
+              <w:t xml:space="preserve"> </w:t>
+            </w:r>
+            <w:proofErr w:type="spellStart"/>
+            <w:r>
+              <w:rPr>
+                <w:rFonts w:asciiTheme="minorHAnsi" w:hAnsiTheme="minorHAnsi"/>
+                <w:sz w:val="22"/>
+                <w:szCs w:val="22"/>
+              </w:rPr>
+              <w:t>puanlama</w:t>
+            </w:r>
+            <w:proofErr w:type="spellEnd"/>
+            <w:r>
+              <w:rPr>
+                <w:rFonts w:asciiTheme="minorHAnsi" w:hAnsiTheme="minorHAnsi"/>
+                <w:sz w:val="22"/>
+                <w:szCs w:val="22"/>
+              </w:rPr>
+              <w:t xml:space="preserve"> </w:t>
+            </w:r>
+            <w:proofErr w:type="spellStart"/>
+            <w:r>
+              <w:rPr>
+                <w:rFonts w:asciiTheme="minorHAnsi" w:hAnsiTheme="minorHAnsi"/>
+                <w:sz w:val="22"/>
+                <w:szCs w:val="22"/>
+              </w:rPr>
+              <w:t>sistemine</w:t>
+            </w:r>
+            <w:proofErr w:type="spellEnd"/>
+            <w:r>
+              <w:rPr>
+                <w:rFonts w:asciiTheme="minorHAnsi" w:hAnsiTheme="minorHAnsi"/>
+                <w:sz w:val="22"/>
+                <w:szCs w:val="22"/>
+              </w:rPr>
+              <w:t xml:space="preserve"> </w:t>
+            </w:r>
+            <w:proofErr w:type="spellStart"/>
+            <w:r>
+              <w:rPr>
+                <w:rFonts w:asciiTheme="minorHAnsi" w:hAnsiTheme="minorHAnsi"/>
+                <w:sz w:val="22"/>
+                <w:szCs w:val="22"/>
+              </w:rPr>
+              <w:t>göre</w:t>
+            </w:r>
+            <w:proofErr w:type="spellEnd"/>
+            <w:r>
+              <w:rPr>
+                <w:rFonts w:asciiTheme="minorHAnsi" w:hAnsiTheme="minorHAnsi"/>
+                <w:sz w:val="22"/>
+                <w:szCs w:val="22"/>
+              </w:rPr>
+              <w:t xml:space="preserve"> </w:t>
+            </w:r>
+            <w:r>
+              <w:rPr>
+                <w:rFonts w:asciiTheme="minorHAnsi" w:hAnsiTheme="minorHAnsi"/>
+                <w:b/>
+                <w:sz w:val="22"/>
+                <w:szCs w:val="22"/>
+              </w:rPr>
+              <w:t xml:space="preserve">(A-G </w:t>
+            </w:r>
+            <w:proofErr w:type="spellStart"/>
+            <w:r>
+              <w:rPr>
+                <w:rFonts w:asciiTheme="minorHAnsi" w:hAnsiTheme="minorHAnsi"/>
+                <w:b/>
+                <w:sz w:val="22"/>
+                <w:szCs w:val="22"/>
+              </w:rPr>
+              <w:t>arası</w:t>
+            </w:r>
+            <w:proofErr w:type="spellEnd"/>
+            <w:r>
+              <w:rPr>
+                <w:rFonts w:asciiTheme="minorHAnsi" w:hAnsiTheme="minorHAnsi"/>
+                <w:b/>
+                <w:sz w:val="22"/>
+                <w:szCs w:val="22"/>
+              </w:rPr>
+              <w:t>)</w:t>
             </w:r>
             <w:r>
               <w:rPr>
@@ -1620,7 +3486,43 @@
                 <w:sz w:val="22"/>
                 <w:szCs w:val="22"/>
               </w:rPr>
-              <w:t xml:space="preserve"> faaliyetleri için </w:t>
+              <w:t xml:space="preserve"> </w:t>
+            </w:r>
+            <w:proofErr w:type="spellStart"/>
+            <w:r>
+              <w:rPr>
+                <w:rFonts w:asciiTheme="minorHAnsi" w:hAnsiTheme="minorHAnsi"/>
+                <w:sz w:val="22"/>
+                <w:szCs w:val="22"/>
+              </w:rPr>
+              <w:t>faaliyetleri</w:t>
+            </w:r>
+            <w:proofErr w:type="spellEnd"/>
+            <w:r>
+              <w:rPr>
+                <w:rFonts w:asciiTheme="minorHAnsi" w:hAnsiTheme="minorHAnsi"/>
+                <w:sz w:val="22"/>
+                <w:szCs w:val="22"/>
+              </w:rPr>
+              <w:t xml:space="preserve"> </w:t>
+            </w:r>
+            <w:proofErr w:type="spellStart"/>
+            <w:r>
+              <w:rPr>
+                <w:rFonts w:asciiTheme="minorHAnsi" w:hAnsiTheme="minorHAnsi"/>
+                <w:sz w:val="22"/>
+                <w:szCs w:val="22"/>
+              </w:rPr>
+              <w:t>için</w:t>
+            </w:r>
+            <w:proofErr w:type="spellEnd"/>
+            <w:r>
+              <w:rPr>
+                <w:rFonts w:asciiTheme="minorHAnsi" w:hAnsiTheme="minorHAnsi"/>
+                <w:sz w:val="22"/>
+                <w:szCs w:val="22"/>
+              </w:rPr>
+              <w:t xml:space="preserve"> </w:t>
             </w:r>
             <w:r>
               <w:rPr>
@@ -1658,7 +3560,43 @@
                 <w:sz w:val="22"/>
                 <w:szCs w:val="22"/>
               </w:rPr>
-              <w:t xml:space="preserve"> puanı sağlamalı,</w:t>
+              <w:t xml:space="preserve"> </w:t>
+            </w:r>
+            <w:proofErr w:type="spellStart"/>
+            <w:r>
+              <w:rPr>
+                <w:rFonts w:asciiTheme="minorHAnsi" w:hAnsiTheme="minorHAnsi"/>
+                <w:sz w:val="22"/>
+                <w:szCs w:val="22"/>
+              </w:rPr>
+              <w:t>puanı</w:t>
+            </w:r>
+            <w:proofErr w:type="spellEnd"/>
+            <w:r>
+              <w:rPr>
+                <w:rFonts w:asciiTheme="minorHAnsi" w:hAnsiTheme="minorHAnsi"/>
+                <w:sz w:val="22"/>
+                <w:szCs w:val="22"/>
+              </w:rPr>
+              <w:t xml:space="preserve"> </w:t>
+            </w:r>
+            <w:proofErr w:type="spellStart"/>
+            <w:r>
+              <w:rPr>
+                <w:rFonts w:asciiTheme="minorHAnsi" w:hAnsiTheme="minorHAnsi"/>
+                <w:sz w:val="22"/>
+                <w:szCs w:val="22"/>
+              </w:rPr>
+              <w:t>sağlamalı</w:t>
+            </w:r>
+            <w:proofErr w:type="spellEnd"/>
+            <w:r>
+              <w:rPr>
+                <w:rFonts w:asciiTheme="minorHAnsi" w:hAnsiTheme="minorHAnsi"/>
+                <w:sz w:val="22"/>
+                <w:szCs w:val="22"/>
+              </w:rPr>
+              <w:t>,</w:t>
             </w:r>
           </w:p>
         </w:tc>
@@ -1734,23 +3672,181 @@
                 <w:szCs w:val="22"/>
               </w:rPr>
             </w:pPr>
-            <w:r>
-              <w:rPr>
-                <w:rFonts w:asciiTheme="minorHAnsi" w:hAnsiTheme="minorHAnsi"/>
-                <w:sz w:val="22"/>
-                <w:szCs w:val="22"/>
-              </w:rPr>
-              <w:t xml:space="preserve">Başvurduğu bilim alanındaki tüm faaliyetlerden olmak üzere toplamda </w:t>
-            </w:r>
-            <w:r>
-              <w:rPr>
-                <w:rFonts w:asciiTheme="minorHAnsi" w:hAnsiTheme="minorHAnsi"/>
-                <w:b/>
-                <w:sz w:val="22"/>
-                <w:szCs w:val="22"/>
-              </w:rPr>
-              <w:t>en az</w:t>
-            </w:r>
+            <w:proofErr w:type="spellStart"/>
+            <w:r>
+              <w:rPr>
+                <w:rFonts w:asciiTheme="minorHAnsi" w:hAnsiTheme="minorHAnsi"/>
+                <w:sz w:val="22"/>
+                <w:szCs w:val="22"/>
+              </w:rPr>
+              <w:t>Başvurduğu</w:t>
+            </w:r>
+            <w:proofErr w:type="spellEnd"/>
+            <w:r>
+              <w:rPr>
+                <w:rFonts w:asciiTheme="minorHAnsi" w:hAnsiTheme="minorHAnsi"/>
+                <w:sz w:val="22"/>
+                <w:szCs w:val="22"/>
+              </w:rPr>
+              <w:t xml:space="preserve"> </w:t>
+            </w:r>
+            <w:proofErr w:type="spellStart"/>
+            <w:r>
+              <w:rPr>
+                <w:rFonts w:asciiTheme="minorHAnsi" w:hAnsiTheme="minorHAnsi"/>
+                <w:sz w:val="22"/>
+                <w:szCs w:val="22"/>
+              </w:rPr>
+              <w:t>bilim</w:t>
+            </w:r>
+            <w:proofErr w:type="spellEnd"/>
+            <w:r>
+              <w:rPr>
+                <w:rFonts w:asciiTheme="minorHAnsi" w:hAnsiTheme="minorHAnsi"/>
+                <w:sz w:val="22"/>
+                <w:szCs w:val="22"/>
+              </w:rPr>
+              <w:t xml:space="preserve"> </w:t>
+            </w:r>
+            <w:proofErr w:type="spellStart"/>
+            <w:r>
+              <w:rPr>
+                <w:rFonts w:asciiTheme="minorHAnsi" w:hAnsiTheme="minorHAnsi"/>
+                <w:sz w:val="22"/>
+                <w:szCs w:val="22"/>
+              </w:rPr>
+              <w:t>alanındaki</w:t>
+            </w:r>
+            <w:proofErr w:type="spellEnd"/>
+            <w:r>
+              <w:rPr>
+                <w:rFonts w:asciiTheme="minorHAnsi" w:hAnsiTheme="minorHAnsi"/>
+                <w:sz w:val="22"/>
+                <w:szCs w:val="22"/>
+              </w:rPr>
+              <w:t xml:space="preserve"> </w:t>
+            </w:r>
+            <w:proofErr w:type="spellStart"/>
+            <w:r>
+              <w:rPr>
+                <w:rFonts w:asciiTheme="minorHAnsi" w:hAnsiTheme="minorHAnsi"/>
+                <w:sz w:val="22"/>
+                <w:szCs w:val="22"/>
+              </w:rPr>
+              <w:t>tüm</w:t>
+            </w:r>
+            <w:proofErr w:type="spellEnd"/>
+            <w:r>
+              <w:rPr>
+                <w:rFonts w:asciiTheme="minorHAnsi" w:hAnsiTheme="minorHAnsi"/>
+                <w:sz w:val="22"/>
+                <w:szCs w:val="22"/>
+              </w:rPr>
+              <w:t xml:space="preserve"> </w:t>
+            </w:r>
+            <w:proofErr w:type="spellStart"/>
+            <w:r>
+              <w:rPr>
+                <w:rFonts w:asciiTheme="minorHAnsi" w:hAnsiTheme="minorHAnsi"/>
+                <w:sz w:val="22"/>
+                <w:szCs w:val="22"/>
+              </w:rPr>
+              <w:t>faaliyetlerden</w:t>
+            </w:r>
+            <w:proofErr w:type="spellEnd"/>
+            <w:r>
+              <w:rPr>
+                <w:rFonts w:asciiTheme="minorHAnsi" w:hAnsiTheme="minorHAnsi"/>
+                <w:sz w:val="22"/>
+                <w:szCs w:val="22"/>
+              </w:rPr>
+              <w:t xml:space="preserve"> </w:t>
+            </w:r>
+            <w:proofErr w:type="spellStart"/>
+            <w:r>
+              <w:rPr>
+                <w:rFonts w:asciiTheme="minorHAnsi" w:hAnsiTheme="minorHAnsi"/>
+                <w:sz w:val="22"/>
+                <w:szCs w:val="22"/>
+              </w:rPr>
+              <w:t>olmak</w:t>
+            </w:r>
+            <w:proofErr w:type="spellEnd"/>
+            <w:r>
+              <w:rPr>
+                <w:rFonts w:asciiTheme="minorHAnsi" w:hAnsiTheme="minorHAnsi"/>
+                <w:sz w:val="22"/>
+                <w:szCs w:val="22"/>
+              </w:rPr>
+              <w:t xml:space="preserve"> </w:t>
+            </w:r>
+            <w:proofErr w:type="spellStart"/>
+            <w:r>
+              <w:rPr>
+                <w:rFonts w:asciiTheme="minorHAnsi" w:hAnsiTheme="minorHAnsi"/>
+                <w:sz w:val="22"/>
+                <w:szCs w:val="22"/>
+              </w:rPr>
+              <w:t>üzere</w:t>
+            </w:r>
+            <w:proofErr w:type="spellEnd"/>
+            <w:r>
+              <w:rPr>
+                <w:rFonts w:asciiTheme="minorHAnsi" w:hAnsiTheme="minorHAnsi"/>
+                <w:sz w:val="22"/>
+                <w:szCs w:val="22"/>
+              </w:rPr>
+              <w:t xml:space="preserve"> </w:t>
+            </w:r>
+            <w:proofErr w:type="spellStart"/>
+            <w:r>
+              <w:rPr>
+                <w:rFonts w:asciiTheme="minorHAnsi" w:hAnsiTheme="minorHAnsi"/>
+                <w:sz w:val="22"/>
+                <w:szCs w:val="22"/>
+              </w:rPr>
+              <w:t>toplamda</w:t>
+            </w:r>
+            <w:proofErr w:type="spellEnd"/>
+            <w:r>
+              <w:rPr>
+                <w:rFonts w:asciiTheme="minorHAnsi" w:hAnsiTheme="minorHAnsi"/>
+                <w:sz w:val="22"/>
+                <w:szCs w:val="22"/>
+              </w:rPr>
+              <w:t xml:space="preserve"> </w:t>
+            </w:r>
+            <w:proofErr w:type="spellStart"/>
+            <w:r>
+              <w:rPr>
+                <w:rFonts w:asciiTheme="minorHAnsi" w:hAnsiTheme="minorHAnsi"/>
+                <w:b/>
+                <w:sz w:val="22"/>
+                <w:szCs w:val="22"/>
+              </w:rPr>
+              <w:t>en</w:t>
+            </w:r>
+            <w:proofErr w:type="spellEnd"/>
+            <w:r>
+              <w:rPr>
+                <w:rFonts w:asciiTheme="minorHAnsi" w:hAnsiTheme="minorHAnsi"/>
+                <w:b/>
+                <w:sz w:val="22"/>
+                <w:szCs w:val="22"/>
+              </w:rPr>
+              <w:t xml:space="preserve"> </w:t>
+            </w:r>
+            <w:proofErr w:type="spellStart"/>
+            <w:r>
+              <w:rPr>
+                <w:rFonts w:asciiTheme="minorHAnsi" w:hAnsiTheme="minorHAnsi"/>
+                <w:b/>
+                <w:sz w:val="22"/>
+                <w:szCs w:val="22"/>
+              </w:rPr>
+              <w:t>az</w:t>
+            </w:r>
+            <w:proofErr w:type="spellEnd"/>
             <w:r>
               <w:rPr>
                 <w:rFonts w:asciiTheme="minorHAnsi" w:hAnsiTheme="minorHAnsi"/>
@@ -1795,16 +3891,36 @@
                 <w:sz w:val="22"/>
                 <w:szCs w:val="22"/>
               </w:rPr>
-              <w:t xml:space="preserve"> puan</w:t>
-            </w:r>
-            <w:r>
-              <w:rPr>
-                <w:rFonts w:asciiTheme="minorHAnsi" w:hAnsiTheme="minorHAnsi"/>
-                <w:sz w:val="22"/>
-                <w:szCs w:val="22"/>
-              </w:rPr>
-              <w:t xml:space="preserve"> sağlamalı</w:t>
-            </w:r>
+              <w:t xml:space="preserve"> </w:t>
+            </w:r>
+            <w:proofErr w:type="spellStart"/>
+            <w:r>
+              <w:rPr>
+                <w:rFonts w:asciiTheme="minorHAnsi" w:hAnsiTheme="minorHAnsi"/>
+                <w:sz w:val="22"/>
+                <w:szCs w:val="22"/>
+              </w:rPr>
+              <w:t>puan</w:t>
+            </w:r>
+            <w:proofErr w:type="spellEnd"/>
+            <w:r>
+              <w:rPr>
+                <w:rFonts w:asciiTheme="minorHAnsi" w:hAnsiTheme="minorHAnsi"/>
+                <w:sz w:val="22"/>
+                <w:szCs w:val="22"/>
+              </w:rPr>
+              <w:t xml:space="preserve"> </w:t>
+            </w:r>
+            <w:proofErr w:type="spellStart"/>
+            <w:r>
+              <w:rPr>
+                <w:rFonts w:asciiTheme="minorHAnsi" w:hAnsiTheme="minorHAnsi"/>
+                <w:sz w:val="22"/>
+                <w:szCs w:val="22"/>
+              </w:rPr>
+              <w:t>sağlamalı</w:t>
+            </w:r>
+            <w:proofErr w:type="spellEnd"/>
             <w:r>
               <w:rPr>
                 <w:rFonts w:asciiTheme="minorHAnsi" w:hAnsiTheme="minorHAnsi"/>
@@ -1916,13 +4032,23 @@
               </w:rPr>
               <w:t xml:space="preserve"> </w:t>
             </w:r>
-            <w:r>
-              <w:rPr>
-                <w:rFonts w:asciiTheme="minorHAnsi" w:hAnsiTheme="minorHAnsi"/>
-                <w:sz w:val="22"/>
-                <w:szCs w:val="22"/>
-              </w:rPr>
-              <w:t>sağlamalı.</w:t>
+            <w:proofErr w:type="spellStart"/>
+            <w:r>
+              <w:rPr>
+                <w:rFonts w:asciiTheme="minorHAnsi" w:hAnsiTheme="minorHAnsi"/>
+                <w:sz w:val="22"/>
+                <w:szCs w:val="22"/>
+              </w:rPr>
+              <w:t>sağlamalı</w:t>
+            </w:r>
+            <w:proofErr w:type="spellEnd"/>
+            <w:r>
+              <w:rPr>
+                <w:rFonts w:asciiTheme="minorHAnsi" w:hAnsiTheme="minorHAnsi"/>
+                <w:sz w:val="22"/>
+                <w:szCs w:val="22"/>
+              </w:rPr>
+              <w:t>.</w:t>
             </w:r>
           </w:p>
         </w:tc>
@@ -1997,6 +4123,7 @@
                 <w:szCs w:val="22"/>
               </w:rPr>
             </w:pPr>
+            <w:proofErr w:type="spellStart"/>
             <w:r>
               <w:rPr>
                 <w:rFonts w:asciiTheme="minorHAnsi" w:eastAsia="Times New Roman" w:hAnsiTheme="minorHAnsi" w:cs="Calibri"/>
@@ -2004,18 +4131,9 @@
                 <w:sz w:val="22"/>
                 <w:szCs w:val="22"/>
               </w:rPr>
-              <w:t xml:space="preserve">Yukarıda belirtilen </w:t>
-            </w:r>
-            <w:r>
-              <w:rPr>
-                <w:rFonts w:asciiTheme="minorHAnsi" w:eastAsia="Times New Roman" w:hAnsiTheme="minorHAnsi" w:cs="Calibri"/>
-                <w:b/>
-                <w:color w:val="000000"/>
-                <w:sz w:val="22"/>
-                <w:szCs w:val="22"/>
-              </w:rPr>
-              <w:t>Doktor Öğretim Üyesi</w:t>
-            </w:r>
+              <w:t>Yukarıda</w:t>
+            </w:r>
+            <w:proofErr w:type="spellEnd"/>
             <w:r>
               <w:rPr>
                 <w:rFonts w:asciiTheme="minorHAnsi" w:eastAsia="Times New Roman" w:hAnsiTheme="minorHAnsi" w:cs="Calibri"/>
@@ -2023,40 +4141,9 @@
                 <w:sz w:val="22"/>
                 <w:szCs w:val="22"/>
               </w:rPr>
-              <w:t xml:space="preserve"> Başvuru Şartlarını yerine </w:t>
-            </w:r>
-            <w:r>
-              <w:rPr>
-                <w:rFonts w:asciiTheme="minorHAnsi" w:eastAsia="Times New Roman" w:hAnsiTheme="minorHAnsi" w:cs="Calibri"/>
-                <w:sz w:val="22"/>
-                <w:szCs w:val="22"/>
-              </w:rPr>
-              <w:t>getirdiği</w:t>
-            </w:r>
-            <w:r>
-              <w:rPr>
-                <w:rFonts w:asciiTheme="minorHAnsi" w:eastAsia="Times New Roman" w:hAnsiTheme="minorHAnsi" w:cs="Calibri"/>
-                <w:sz w:val="22"/>
-                <w:szCs w:val="22"/>
-              </w:rPr>
-              <w:t>m</w:t>
-            </w:r>
-            <w:r>
-              <w:rPr>
-                <w:rFonts w:asciiTheme="minorHAnsi" w:eastAsia="Times New Roman" w:hAnsiTheme="minorHAnsi" w:cs="Calibri"/>
-                <w:sz w:val="22"/>
-                <w:szCs w:val="22"/>
-              </w:rPr>
-              <w:t xml:space="preserve">i </w:t>
-            </w:r>
-            <w:r>
-              <w:rPr>
-                <w:rFonts w:asciiTheme="minorHAnsi" w:eastAsia="Times New Roman" w:hAnsiTheme="minorHAnsi" w:cs="Calibri"/>
-                <w:sz w:val="22"/>
-                <w:szCs w:val="22"/>
-              </w:rPr>
-              <w:t xml:space="preserve">ve etik ihlali yapmadığımı </w:t>
-            </w:r>
+              <w:t xml:space="preserve"> </w:t>
+            </w:r>
+            <w:proofErr w:type="spellStart"/>
             <w:r>
               <w:rPr>
                 <w:rFonts w:asciiTheme="minorHAnsi" w:eastAsia="Times New Roman" w:hAnsiTheme="minorHAnsi" w:cs="Calibri"/>
@@ -2064,7 +4151,256 @@
                 <w:sz w:val="22"/>
                 <w:szCs w:val="22"/>
               </w:rPr>
-              <w:t xml:space="preserve">beyan ederim. </w:t>
+              <w:t>belirtilen</w:t>
+            </w:r>
+            <w:proofErr w:type="spellEnd"/>
+            <w:r>
+              <w:rPr>
+                <w:rFonts w:asciiTheme="minorHAnsi" w:eastAsia="Times New Roman" w:hAnsiTheme="minorHAnsi" w:cs="Calibri"/>
+                <w:color w:val="000000"/>
+                <w:sz w:val="22"/>
+                <w:szCs w:val="22"/>
+              </w:rPr>
+              <w:t xml:space="preserve"> </w:t>
+            </w:r>
+            <w:proofErr w:type="spellStart"/>
+            <w:r>
+              <w:rPr>
+                <w:rFonts w:asciiTheme="minorHAnsi" w:eastAsia="Times New Roman" w:hAnsiTheme="minorHAnsi" w:cs="Calibri"/>
+                <w:b/>
+                <w:color w:val="000000"/>
+                <w:sz w:val="22"/>
+                <w:szCs w:val="22"/>
+              </w:rPr>
+              <w:t>Doktor</w:t>
+            </w:r>
+            <w:proofErr w:type="spellEnd"/>
+            <w:r>
+              <w:rPr>
+                <w:rFonts w:asciiTheme="minorHAnsi" w:eastAsia="Times New Roman" w:hAnsiTheme="minorHAnsi" w:cs="Calibri"/>
+                <w:b/>
+                <w:color w:val="000000"/>
+                <w:sz w:val="22"/>
+                <w:szCs w:val="22"/>
+              </w:rPr>
+              <w:t xml:space="preserve"> </w:t>
+            </w:r>
+            <w:proofErr w:type="spellStart"/>
+            <w:r>
+              <w:rPr>
+                <w:rFonts w:asciiTheme="minorHAnsi" w:eastAsia="Times New Roman" w:hAnsiTheme="minorHAnsi" w:cs="Calibri"/>
+                <w:b/>
+                <w:color w:val="000000"/>
+                <w:sz w:val="22"/>
+                <w:szCs w:val="22"/>
+              </w:rPr>
+              <w:t>Öğretim</w:t>
+            </w:r>
+            <w:proofErr w:type="spellEnd"/>
+            <w:r>
+              <w:rPr>
+                <w:rFonts w:asciiTheme="minorHAnsi" w:eastAsia="Times New Roman" w:hAnsiTheme="minorHAnsi" w:cs="Calibri"/>
+                <w:b/>
+                <w:color w:val="000000"/>
+                <w:sz w:val="22"/>
+                <w:szCs w:val="22"/>
+              </w:rPr>
+              <w:t xml:space="preserve"> Üyesi</w:t>
+            </w:r>
+            <w:r>
+              <w:rPr>
+                <w:rFonts w:asciiTheme="minorHAnsi" w:eastAsia="Times New Roman" w:hAnsiTheme="minorHAnsi" w:cs="Calibri"/>
+                <w:color w:val="000000"/>
+                <w:sz w:val="22"/>
+                <w:szCs w:val="22"/>
+              </w:rPr>
+              <w:t xml:space="preserve"> </w:t>
+            </w:r>
+            <w:proofErr w:type="spellStart"/>
+            <w:r>
+              <w:rPr>
+                <w:rFonts w:asciiTheme="minorHAnsi" w:eastAsia="Times New Roman" w:hAnsiTheme="minorHAnsi" w:cs="Calibri"/>
+                <w:color w:val="000000"/>
+                <w:sz w:val="22"/>
+                <w:szCs w:val="22"/>
+              </w:rPr>
+              <w:t>Başvuru</w:t>
+            </w:r>
+            <w:proofErr w:type="spellEnd"/>
+            <w:r>
+              <w:rPr>
+                <w:rFonts w:asciiTheme="minorHAnsi" w:eastAsia="Times New Roman" w:hAnsiTheme="minorHAnsi" w:cs="Calibri"/>
+                <w:color w:val="000000"/>
+                <w:sz w:val="22"/>
+                <w:szCs w:val="22"/>
+              </w:rPr>
+              <w:t xml:space="preserve"> </w:t>
+            </w:r>
+            <w:proofErr w:type="spellStart"/>
+            <w:r>
+              <w:rPr>
+                <w:rFonts w:asciiTheme="minorHAnsi" w:eastAsia="Times New Roman" w:hAnsiTheme="minorHAnsi" w:cs="Calibri"/>
+                <w:color w:val="000000"/>
+                <w:sz w:val="22"/>
+                <w:szCs w:val="22"/>
+              </w:rPr>
+              <w:t>Şartlarını</w:t>
+            </w:r>
+            <w:proofErr w:type="spellEnd"/>
+            <w:r>
+              <w:rPr>
+                <w:rFonts w:asciiTheme="minorHAnsi" w:eastAsia="Times New Roman" w:hAnsiTheme="minorHAnsi" w:cs="Calibri"/>
+                <w:color w:val="000000"/>
+                <w:sz w:val="22"/>
+                <w:szCs w:val="22"/>
+              </w:rPr>
+              <w:t xml:space="preserve"> </w:t>
+            </w:r>
+            <w:proofErr w:type="spellStart"/>
+            <w:r>
+              <w:rPr>
+                <w:rFonts w:asciiTheme="minorHAnsi" w:eastAsia="Times New Roman" w:hAnsiTheme="minorHAnsi" w:cs="Calibri"/>
+                <w:color w:val="000000"/>
+                <w:sz w:val="22"/>
+                <w:szCs w:val="22"/>
+              </w:rPr>
+              <w:t>yerine</w:t>
+            </w:r>
+            <w:proofErr w:type="spellEnd"/>
+            <w:r>
+              <w:rPr>
+                <w:rFonts w:asciiTheme="minorHAnsi" w:eastAsia="Times New Roman" w:hAnsiTheme="minorHAnsi" w:cs="Calibri"/>
+                <w:color w:val="000000"/>
+                <w:sz w:val="22"/>
+                <w:szCs w:val="22"/>
+              </w:rPr>
+              <w:t xml:space="preserve"> </w:t>
+            </w:r>
+            <w:proofErr w:type="spellStart"/>
+            <w:r>
+              <w:rPr>
+                <w:rFonts w:asciiTheme="minorHAnsi" w:eastAsia="Times New Roman" w:hAnsiTheme="minorHAnsi" w:cs="Calibri"/>
+                <w:sz w:val="22"/>
+                <w:szCs w:val="22"/>
+              </w:rPr>
+              <w:t>getirdiği</w:t>
+            </w:r>
+            <w:r>
+              <w:rPr>
+                <w:rFonts w:asciiTheme="minorHAnsi" w:eastAsia="Times New Roman" w:hAnsiTheme="minorHAnsi" w:cs="Calibri"/>
+                <w:sz w:val="22"/>
+                <w:szCs w:val="22"/>
+              </w:rPr>
+              <w:t>m</w:t>
+            </w:r>
+            <w:r>
+              <w:rPr>
+                <w:rFonts w:asciiTheme="minorHAnsi" w:eastAsia="Times New Roman" w:hAnsiTheme="minorHAnsi" w:cs="Calibri"/>
+                <w:sz w:val="22"/>
+                <w:szCs w:val="22"/>
+              </w:rPr>
+              <w:t>i</w:t>
+            </w:r>
+            <w:proofErr w:type="spellEnd"/>
+            <w:r>
+              <w:rPr>
+                <w:rFonts w:asciiTheme="minorHAnsi" w:eastAsia="Times New Roman" w:hAnsiTheme="minorHAnsi" w:cs="Calibri"/>
+                <w:sz w:val="22"/>
+                <w:szCs w:val="22"/>
+              </w:rPr>
+              <w:t xml:space="preserve"> </w:t>
+            </w:r>
+            <w:proofErr w:type="spellStart"/>
+            <w:r>
+              <w:rPr>
+                <w:rFonts w:asciiTheme="minorHAnsi" w:eastAsia="Times New Roman" w:hAnsiTheme="minorHAnsi" w:cs="Calibri"/>
+                <w:sz w:val="22"/>
+                <w:szCs w:val="22"/>
+              </w:rPr>
+              <w:t>ve</w:t>
+            </w:r>
+            <w:proofErr w:type="spellEnd"/>
+            <w:r>
+              <w:rPr>
+                <w:rFonts w:asciiTheme="minorHAnsi" w:eastAsia="Times New Roman" w:hAnsiTheme="minorHAnsi" w:cs="Calibri"/>
+                <w:sz w:val="22"/>
+                <w:szCs w:val="22"/>
+              </w:rPr>
+              <w:t xml:space="preserve"> </w:t>
+            </w:r>
+            <w:proofErr w:type="spellStart"/>
+            <w:r>
+              <w:rPr>
+                <w:rFonts w:asciiTheme="minorHAnsi" w:eastAsia="Times New Roman" w:hAnsiTheme="minorHAnsi" w:cs="Calibri"/>
+                <w:sz w:val="22"/>
+                <w:szCs w:val="22"/>
+              </w:rPr>
+              <w:t>etik</w:t>
+            </w:r>
+            <w:proofErr w:type="spellEnd"/>
+            <w:r>
+              <w:rPr>
+                <w:rFonts w:asciiTheme="minorHAnsi" w:eastAsia="Times New Roman" w:hAnsiTheme="minorHAnsi" w:cs="Calibri"/>
+                <w:sz w:val="22"/>
+                <w:szCs w:val="22"/>
+              </w:rPr>
+              <w:t xml:space="preserve"> </w:t>
+            </w:r>
+            <w:proofErr w:type="spellStart"/>
+            <w:r>
+              <w:rPr>
+                <w:rFonts w:asciiTheme="minorHAnsi" w:eastAsia="Times New Roman" w:hAnsiTheme="minorHAnsi" w:cs="Calibri"/>
+                <w:sz w:val="22"/>
+                <w:szCs w:val="22"/>
+              </w:rPr>
+              <w:t>ihlali</w:t>
+            </w:r>
+            <w:proofErr w:type="spellEnd"/>
+            <w:r>
+              <w:rPr>
+                <w:rFonts w:asciiTheme="minorHAnsi" w:eastAsia="Times New Roman" w:hAnsiTheme="minorHAnsi" w:cs="Calibri"/>
+                <w:sz w:val="22"/>
+                <w:szCs w:val="22"/>
+              </w:rPr>
+              <w:t xml:space="preserve"> </w:t>
+            </w:r>
+            <w:proofErr w:type="spellStart"/>
+            <w:r>
+              <w:rPr>
+                <w:rFonts w:asciiTheme="minorHAnsi" w:eastAsia="Times New Roman" w:hAnsiTheme="minorHAnsi" w:cs="Calibri"/>
+                <w:sz w:val="22"/>
+                <w:szCs w:val="22"/>
+              </w:rPr>
+              <w:t>yapmadığımı</w:t>
+            </w:r>
+            <w:proofErr w:type="spellEnd"/>
+            <w:r>
+              <w:rPr>
+                <w:rFonts w:asciiTheme="minorHAnsi" w:eastAsia="Times New Roman" w:hAnsiTheme="minorHAnsi" w:cs="Calibri"/>
+                <w:sz w:val="22"/>
+                <w:szCs w:val="22"/>
+              </w:rPr>
+              <w:t xml:space="preserve"> </w:t>
+            </w:r>
+            <w:proofErr w:type="spellStart"/>
+            <w:r>
+              <w:rPr>
+                <w:rFonts w:asciiTheme="minorHAnsi" w:eastAsia="Times New Roman" w:hAnsiTheme="minorHAnsi" w:cs="Calibri"/>
+                <w:color w:val="000000"/>
+                <w:sz w:val="22"/>
+                <w:szCs w:val="22"/>
+              </w:rPr>
+              <w:t>beyan</w:t>
+            </w:r>
+            <w:proofErr w:type="spellEnd"/>
+            <w:r>
+              <w:rPr>
+                <w:rFonts w:asciiTheme="minorHAnsi" w:eastAsia="Times New Roman" w:hAnsiTheme="minorHAnsi" w:cs="Calibri"/>
+                <w:color w:val="000000"/>
+                <w:sz w:val="22"/>
+                <w:szCs w:val="22"/>
+              </w:rPr>
+              <w:t xml:space="preserve"> ederim. </w:t>
             </w:r>
           </w:p>
           <w:p>
@@ -2110,6 +4446,7 @@
               </w:rPr>
               <w:t xml:space="preserve">                          </w:t>
             </w:r>
+            <w:proofErr w:type="gramStart"/>
             <w:r>
               <w:rPr>
                 <w:rFonts w:asciiTheme="minorHAnsi" w:eastAsia="Times New Roman" w:hAnsiTheme="minorHAnsi" w:cs="Calibri"/>
@@ -2149,7 +4486,24 @@
                 <w:sz w:val="22"/>
                 <w:szCs w:val="22"/>
               </w:rPr>
-              <w:t>{tarih}</w:t>
+              <w:t>{</w:t>
+            </w:r>
+            <w:proofErr w:type="spellStart"/>
+            <w:proofErr w:type="gramEnd"/>
+            <w:r>
+              <w:rPr>
+                <w:sz w:val="22"/>
+                <w:szCs w:val="22"/>
+              </w:rPr>
+              <w:t>tarih</w:t>
+            </w:r>
+            <w:proofErr w:type="spellEnd"/>
+            <w:r>
+              <w:rPr>
+                <w:sz w:val="22"/>
+                <w:szCs w:val="22"/>
+              </w:rPr>
+              <w:t>}</w:t>
             </w:r>
           </w:p>
           <w:p>
@@ -2186,6 +4540,7 @@
                 <w:szCs w:val="22"/>
               </w:rPr>
             </w:pPr>
+            <w:proofErr w:type="spellStart"/>
             <w:r>
               <w:rPr>
                 <w:rFonts w:asciiTheme="minorHAnsi" w:eastAsia="Times New Roman" w:hAnsiTheme="minorHAnsi" w:cs="Calibri"/>
@@ -2193,8 +4548,9 @@
                 <w:sz w:val="22"/>
                 <w:szCs w:val="22"/>
               </w:rPr>
-              <w:t>Adayın Adı-Soy</w:t>
-            </w:r>
+              <w:t>Adayın</w:t>
+            </w:r>
+            <w:proofErr w:type="spellEnd"/>
             <w:r>
               <w:rPr>
                 <w:rFonts w:asciiTheme="minorHAnsi" w:eastAsia="Times New Roman" w:hAnsiTheme="minorHAnsi" w:cs="Calibri"/>
@@ -2202,8 +4558,9 @@
                 <w:sz w:val="22"/>
                 <w:szCs w:val="22"/>
               </w:rPr>
-              <w:t>a</w:t>
-            </w:r>
+              <w:t xml:space="preserve"> </w:t>
+            </w:r>
+            <w:proofErr w:type="spellStart"/>
             <w:r>
               <w:rPr>
                 <w:rFonts w:asciiTheme="minorHAnsi" w:eastAsia="Times New Roman" w:hAnsiTheme="minorHAnsi" w:cs="Calibri"/>
@@ -2211,7 +4568,7 @@
                 <w:sz w:val="22"/>
                 <w:szCs w:val="22"/>
               </w:rPr>
-              <w:t>dı:</w:t>
+              <w:t>Adı-Soy</w:t>
             </w:r>
             <w:r>
               <w:rPr>
@@ -2220,7 +4577,7 @@
                 <w:sz w:val="22"/>
                 <w:szCs w:val="22"/>
               </w:rPr>
-              <w:t xml:space="preserve"> </w:t>
+              <w:t>a</w:t>
             </w:r>
             <w:r>
               <w:rPr>
@@ -2229,8 +4586,9 @@
                 <w:sz w:val="22"/>
                 <w:szCs w:val="22"/>
               </w:rPr>
-              <w:t>{aday_ad_soyad</w:t>
-            </w:r>
+              <w:t>dı</w:t>
+            </w:r>
+            <w:proofErr w:type="spellEnd"/>
             <w:r>
               <w:rPr>
                 <w:rFonts w:asciiTheme="minorHAnsi" w:eastAsia="Times New Roman" w:hAnsiTheme="minorHAnsi" w:cs="Calibri"/>
@@ -2238,7 +4596,7 @@
                 <w:sz w:val="22"/>
                 <w:szCs w:val="22"/>
               </w:rPr>
-              <w:t>}</w:t>
+              <w:t>:</w:t>
             </w:r>
             <w:r>
               <w:rPr>
@@ -2247,7 +4605,7 @@
                 <w:sz w:val="22"/>
                 <w:szCs w:val="22"/>
               </w:rPr>
-              <w:t xml:space="preserve">               </w:t>
+              <w:t xml:space="preserve"> </w:t>
             </w:r>
             <w:r>
               <w:rPr>
@@ -2256,8 +4614,9 @@
                 <w:sz w:val="22"/>
                 <w:szCs w:val="22"/>
               </w:rPr>
-              <w:t xml:space="preserve">                     </w:t>
-            </w:r>
+              <w:t>{</w:t>
+            </w:r>
+            <w:proofErr w:type="spellStart"/>
             <w:r>
               <w:rPr>
                 <w:rFonts w:asciiTheme="minorHAnsi" w:eastAsia="Times New Roman" w:hAnsiTheme="minorHAnsi" w:cs="Calibri"/>
@@ -2265,8 +4624,9 @@
                 <w:sz w:val="22"/>
                 <w:szCs w:val="22"/>
               </w:rPr>
-              <w:t xml:space="preserve">              </w:t>
-            </w:r>
+              <w:t>aday_ad_</w:t>
+            </w:r>
+            <w:proofErr w:type="gramStart"/>
             <w:r>
               <w:rPr>
                 <w:rFonts w:asciiTheme="minorHAnsi" w:eastAsia="Times New Roman" w:hAnsiTheme="minorHAnsi" w:cs="Calibri"/>
@@ -2274,8 +4634,9 @@
                 <w:sz w:val="22"/>
                 <w:szCs w:val="22"/>
               </w:rPr>
-              <w:t xml:space="preserve">       </w:t>
-            </w:r>
+              <w:t>soyad</w:t>
+            </w:r>
+            <w:proofErr w:type="spellEnd"/>
             <w:r>
               <w:rPr>
                 <w:rFonts w:asciiTheme="minorHAnsi" w:eastAsia="Times New Roman" w:hAnsiTheme="minorHAnsi" w:cs="Calibri"/>
@@ -2283,7 +4644,7 @@
                 <w:sz w:val="22"/>
                 <w:szCs w:val="22"/>
               </w:rPr>
-              <w:t xml:space="preserve">  </w:t>
+              <w:t>}</w:t>
             </w:r>
             <w:r>
               <w:rPr>
@@ -2292,8 +4653,9 @@
                 <w:sz w:val="22"/>
                 <w:szCs w:val="22"/>
               </w:rPr>
-              <w:t xml:space="preserve">      </w:t>
-            </w:r>
+              <w:t xml:space="preserve">   </w:t>
+            </w:r>
+            <w:proofErr w:type="gramEnd"/>
             <w:r>
               <w:rPr>
                 <w:rFonts w:asciiTheme="minorHAnsi" w:eastAsia="Times New Roman" w:hAnsiTheme="minorHAnsi" w:cs="Calibri"/>
@@ -2301,7 +4663,7 @@
                 <w:sz w:val="22"/>
                 <w:szCs w:val="22"/>
               </w:rPr>
-              <w:t xml:space="preserve">     </w:t>
+              <w:t xml:space="preserve">            </w:t>
             </w:r>
             <w:r>
               <w:rPr>
@@ -2310,7 +4672,83 @@
                 <w:sz w:val="22"/>
                 <w:szCs w:val="22"/>
               </w:rPr>
-              <w:t xml:space="preserve">İmza:………………      </w:t>
+              <w:t xml:space="preserve">                     </w:t>
+            </w:r>
+            <w:r>
+              <w:rPr>
+                <w:rFonts w:asciiTheme="minorHAnsi" w:eastAsia="Times New Roman" w:hAnsiTheme="minorHAnsi" w:cs="Calibri"/>
+                <w:color w:val="000000"/>
+                <w:sz w:val="22"/>
+                <w:szCs w:val="22"/>
+              </w:rPr>
+              <w:t xml:space="preserve">              </w:t>
+            </w:r>
+            <w:r>
+              <w:rPr>
+                <w:rFonts w:asciiTheme="minorHAnsi" w:eastAsia="Times New Roman" w:hAnsiTheme="minorHAnsi" w:cs="Calibri"/>
+                <w:color w:val="000000"/>
+                <w:sz w:val="22"/>
+                <w:szCs w:val="22"/>
+              </w:rPr>
+              <w:t xml:space="preserve">       </w:t>
+            </w:r>
+            <w:r>
+              <w:rPr>
+                <w:rFonts w:asciiTheme="minorHAnsi" w:eastAsia="Times New Roman" w:hAnsiTheme="minorHAnsi" w:cs="Calibri"/>
+                <w:color w:val="000000"/>
+                <w:sz w:val="22"/>
+                <w:szCs w:val="22"/>
+              </w:rPr>
+              <w:t xml:space="preserve">  </w:t>
+            </w:r>
+            <w:r>
+              <w:rPr>
+                <w:rFonts w:asciiTheme="minorHAnsi" w:eastAsia="Times New Roman" w:hAnsiTheme="minorHAnsi" w:cs="Calibri"/>
+                <w:color w:val="000000"/>
+                <w:sz w:val="22"/>
+                <w:szCs w:val="22"/>
+              </w:rPr>
+              <w:t xml:space="preserve">      </w:t>
+            </w:r>
+            <w:r>
+              <w:rPr>
+                <w:rFonts w:asciiTheme="minorHAnsi" w:eastAsia="Times New Roman" w:hAnsiTheme="minorHAnsi" w:cs="Calibri"/>
+                <w:color w:val="000000"/>
+                <w:sz w:val="22"/>
+                <w:szCs w:val="22"/>
+              </w:rPr>
+              <w:t xml:space="preserve">     </w:t>
+            </w:r>
+            <w:proofErr w:type="spellStart"/>
+            <w:proofErr w:type="gramStart"/>
+            <w:r>
+              <w:rPr>
+                <w:rFonts w:asciiTheme="minorHAnsi" w:eastAsia="Times New Roman" w:hAnsiTheme="minorHAnsi" w:cs="Calibri"/>
+                <w:color w:val="000000"/>
+                <w:sz w:val="22"/>
+                <w:szCs w:val="22"/>
+              </w:rPr>
+              <w:t>İmza</w:t>
+            </w:r>
+            <w:proofErr w:type="spellEnd"/>
+            <w:r>
+              <w:rPr>
+                <w:rFonts w:asciiTheme="minorHAnsi" w:eastAsia="Times New Roman" w:hAnsiTheme="minorHAnsi" w:cs="Calibri"/>
+                <w:color w:val="000000"/>
+                <w:sz w:val="22"/>
+                <w:szCs w:val="22"/>
+              </w:rPr>
+              <w:t>:…</w:t>
+            </w:r>
+            <w:proofErr w:type="gramEnd"/>
+            <w:r>
+              <w:rPr>
+                <w:rFonts w:asciiTheme="minorHAnsi" w:eastAsia="Times New Roman" w:hAnsiTheme="minorHAnsi" w:cs="Calibri"/>
+                <w:color w:val="000000"/>
+                <w:sz w:val="22"/>
+                <w:szCs w:val="22"/>
+              </w:rPr>
+              <w:t xml:space="preserve">……………      </w:t>
             </w:r>
           </w:p>
         </w:tc>
@@ -2466,7 +4904,25 @@
         <w:sz w:val="20"/>
         <w:szCs w:val="20"/>
       </w:rPr>
-      <w:t xml:space="preserve"> ve UYGULAMA ESASLARI</w:t>
+      <w:t xml:space="preserve"> </w:t>
+    </w:r>
+    <w:proofErr w:type="spellStart"/>
+    <w:r>
+      <w:rPr>
+        <w:rFonts w:asciiTheme="minorHAnsi" w:eastAsia="Times New Roman" w:hAnsiTheme="minorHAnsi" w:cstheme="minorHAnsi"/>
+        <w:sz w:val="20"/>
+        <w:szCs w:val="20"/>
+      </w:rPr>
+      <w:t>ve</w:t>
+    </w:r>
+    <w:proofErr w:type="spellEnd"/>
+    <w:r>
+      <w:rPr>
+        <w:rFonts w:asciiTheme="minorHAnsi" w:eastAsia="Times New Roman" w:hAnsiTheme="minorHAnsi" w:cstheme="minorHAnsi"/>
+        <w:sz w:val="20"/>
+        <w:szCs w:val="20"/>
+      </w:rPr>
+      <w:t xml:space="preserve"> UYGULAMA ESASLARI</w:t>
     </w:r>
   </w:p>
   <w:p>

</xml_diff>

<commit_message>
Update Form-1 logic and document template
</commit_message>
<xml_diff>
--- a/makale/api/FORM-1.docx
+++ b/makale/api/FORM-1.docx
@@ -2801,15 +2801,7 @@
                 <w:sz w:val="22"/>
                 <w:szCs w:val="22"/>
               </w:rPr>
-              <w:t xml:space="preserve">      </w:t>
-            </w:r>
-            <w:r>
-              <w:rPr>
-                <w:rFonts w:asciiTheme="minorHAnsi" w:hAnsiTheme="minorHAnsi"/>
-                <w:sz w:val="22"/>
-                <w:szCs w:val="22"/>
-              </w:rPr>
-              <w:t>B</w:t>
+              <w:t xml:space="preserve">      B</w:t>
             </w:r>
             <w:r>
               <w:rPr>
@@ -3283,6 +3275,36 @@
                 <w:szCs w:val="22"/>
               </w:rPr>
             </w:pPr>
+            <w:r>
+              <w:rPr>
+                <w:sz w:val="18"/>
+                <w:szCs w:val="18"/>
+              </w:rPr>
+              <w:t>{</w:t>
+            </w:r>
+            <w:proofErr w:type="spellStart"/>
+            <w:r>
+              <w:rPr>
+                <w:sz w:val="18"/>
+                <w:szCs w:val="18"/>
+              </w:rPr>
+              <w:t>e</w:t>
+            </w:r>
+            <w:r>
+              <w:rPr>
+                <w:sz w:val="18"/>
+                <w:szCs w:val="18"/>
+              </w:rPr>
+              <w:t>_yayin_kodlari</w:t>
+            </w:r>
+            <w:proofErr w:type="spellEnd"/>
+            <w:r>
+              <w:rPr>
+                <w:sz w:val="18"/>
+                <w:szCs w:val="18"/>
+              </w:rPr>
+              <w:t>}</w:t>
+            </w:r>
           </w:p>
         </w:tc>
         <w:tc>
@@ -3303,6 +3325,36 @@
                 <w:szCs w:val="22"/>
               </w:rPr>
             </w:pPr>
+            <w:r>
+              <w:rPr>
+                <w:sz w:val="18"/>
+                <w:szCs w:val="18"/>
+              </w:rPr>
+              <w:t>{</w:t>
+            </w:r>
+            <w:proofErr w:type="spellStart"/>
+            <w:r>
+              <w:rPr>
+                <w:sz w:val="18"/>
+                <w:szCs w:val="18"/>
+              </w:rPr>
+              <w:t>e</w:t>
+            </w:r>
+            <w:r>
+              <w:rPr>
+                <w:sz w:val="18"/>
+                <w:szCs w:val="18"/>
+              </w:rPr>
+              <w:t>_puanlar</w:t>
+            </w:r>
+            <w:proofErr w:type="spellEnd"/>
+            <w:r>
+              <w:rPr>
+                <w:sz w:val="18"/>
+                <w:szCs w:val="18"/>
+              </w:rPr>
+              <w:t>}</w:t>
+            </w:r>
           </w:p>
         </w:tc>
       </w:tr>
@@ -3619,6 +3671,36 @@
                 <w:highlight w:val="yellow"/>
               </w:rPr>
             </w:pPr>
+            <w:r>
+              <w:rPr>
+                <w:sz w:val="18"/>
+                <w:szCs w:val="18"/>
+              </w:rPr>
+              <w:t>{</w:t>
+            </w:r>
+            <w:proofErr w:type="spellStart"/>
+            <w:r>
+              <w:rPr>
+                <w:sz w:val="18"/>
+                <w:szCs w:val="18"/>
+              </w:rPr>
+              <w:t>f</w:t>
+            </w:r>
+            <w:r>
+              <w:rPr>
+                <w:sz w:val="18"/>
+                <w:szCs w:val="18"/>
+              </w:rPr>
+              <w:t>_yayin_kodlari</w:t>
+            </w:r>
+            <w:proofErr w:type="spellEnd"/>
+            <w:r>
+              <w:rPr>
+                <w:sz w:val="18"/>
+                <w:szCs w:val="18"/>
+              </w:rPr>
+              <w:t>}</w:t>
+            </w:r>
           </w:p>
         </w:tc>
         <w:tc>
@@ -3640,6 +3722,36 @@
                 <w:highlight w:val="yellow"/>
               </w:rPr>
             </w:pPr>
+            <w:r>
+              <w:rPr>
+                <w:sz w:val="18"/>
+                <w:szCs w:val="18"/>
+              </w:rPr>
+              <w:t>{</w:t>
+            </w:r>
+            <w:proofErr w:type="spellStart"/>
+            <w:r>
+              <w:rPr>
+                <w:sz w:val="18"/>
+                <w:szCs w:val="18"/>
+              </w:rPr>
+              <w:t>f</w:t>
+            </w:r>
+            <w:r>
+              <w:rPr>
+                <w:sz w:val="18"/>
+                <w:szCs w:val="18"/>
+              </w:rPr>
+              <w:t>_puanlar</w:t>
+            </w:r>
+            <w:proofErr w:type="spellEnd"/>
+            <w:r>
+              <w:rPr>
+                <w:sz w:val="18"/>
+                <w:szCs w:val="18"/>
+              </w:rPr>
+              <w:t>}</w:t>
+            </w:r>
           </w:p>
         </w:tc>
       </w:tr>
@@ -3949,6 +4061,36 @@
                 <w:szCs w:val="22"/>
               </w:rPr>
             </w:pPr>
+            <w:r>
+              <w:rPr>
+                <w:sz w:val="18"/>
+                <w:szCs w:val="18"/>
+              </w:rPr>
+              <w:t>{</w:t>
+            </w:r>
+            <w:proofErr w:type="spellStart"/>
+            <w:r>
+              <w:rPr>
+                <w:sz w:val="18"/>
+                <w:szCs w:val="18"/>
+              </w:rPr>
+              <w:t>g</w:t>
+            </w:r>
+            <w:r>
+              <w:rPr>
+                <w:sz w:val="18"/>
+                <w:szCs w:val="18"/>
+              </w:rPr>
+              <w:t>_yayin_kodlari</w:t>
+            </w:r>
+            <w:proofErr w:type="spellEnd"/>
+            <w:r>
+              <w:rPr>
+                <w:sz w:val="18"/>
+                <w:szCs w:val="18"/>
+              </w:rPr>
+              <w:t>}</w:t>
+            </w:r>
           </w:p>
         </w:tc>
         <w:tc>
@@ -3969,6 +4111,36 @@
                 <w:szCs w:val="22"/>
               </w:rPr>
             </w:pPr>
+            <w:r>
+              <w:rPr>
+                <w:sz w:val="18"/>
+                <w:szCs w:val="18"/>
+              </w:rPr>
+              <w:t>{</w:t>
+            </w:r>
+            <w:proofErr w:type="spellStart"/>
+            <w:r>
+              <w:rPr>
+                <w:sz w:val="18"/>
+                <w:szCs w:val="18"/>
+              </w:rPr>
+              <w:t>g</w:t>
+            </w:r>
+            <w:r>
+              <w:rPr>
+                <w:sz w:val="18"/>
+                <w:szCs w:val="18"/>
+              </w:rPr>
+              <w:t>_puanlar</w:t>
+            </w:r>
+            <w:proofErr w:type="spellEnd"/>
+            <w:r>
+              <w:rPr>
+                <w:sz w:val="18"/>
+                <w:szCs w:val="18"/>
+              </w:rPr>
+              <w:t>}</w:t>
+            </w:r>
           </w:p>
         </w:tc>
       </w:tr>
@@ -4071,6 +4243,36 @@
                 <w:highlight w:val="yellow"/>
               </w:rPr>
             </w:pPr>
+            <w:r>
+              <w:rPr>
+                <w:sz w:val="18"/>
+                <w:szCs w:val="18"/>
+              </w:rPr>
+              <w:t>{</w:t>
+            </w:r>
+            <w:proofErr w:type="spellStart"/>
+            <w:r>
+              <w:rPr>
+                <w:sz w:val="18"/>
+                <w:szCs w:val="18"/>
+              </w:rPr>
+              <w:t>h</w:t>
+            </w:r>
+            <w:r>
+              <w:rPr>
+                <w:sz w:val="18"/>
+                <w:szCs w:val="18"/>
+              </w:rPr>
+              <w:t>_yayin_kodlari</w:t>
+            </w:r>
+            <w:proofErr w:type="spellEnd"/>
+            <w:r>
+              <w:rPr>
+                <w:sz w:val="18"/>
+                <w:szCs w:val="18"/>
+              </w:rPr>
+              <w:t>}</w:t>
+            </w:r>
           </w:p>
         </w:tc>
         <w:tc>
@@ -4093,6 +4295,36 @@
                 <w:highlight w:val="yellow"/>
               </w:rPr>
             </w:pPr>
+            <w:r>
+              <w:rPr>
+                <w:sz w:val="18"/>
+                <w:szCs w:val="18"/>
+              </w:rPr>
+              <w:t>{</w:t>
+            </w:r>
+            <w:proofErr w:type="spellStart"/>
+            <w:r>
+              <w:rPr>
+                <w:sz w:val="18"/>
+                <w:szCs w:val="18"/>
+              </w:rPr>
+              <w:t>h</w:t>
+            </w:r>
+            <w:r>
+              <w:rPr>
+                <w:sz w:val="18"/>
+                <w:szCs w:val="18"/>
+              </w:rPr>
+              <w:t>_puanlar</w:t>
+            </w:r>
+            <w:proofErr w:type="spellEnd"/>
+            <w:r>
+              <w:rPr>
+                <w:sz w:val="18"/>
+                <w:szCs w:val="18"/>
+              </w:rPr>
+              <w:t>}</w:t>
+            </w:r>
           </w:p>
         </w:tc>
       </w:tr>
@@ -4283,23 +4515,7 @@
                 <w:sz w:val="22"/>
                 <w:szCs w:val="22"/>
               </w:rPr>
-              <w:t>getirdiği</w:t>
-            </w:r>
-            <w:r>
-              <w:rPr>
-                <w:rFonts w:asciiTheme="minorHAnsi" w:eastAsia="Times New Roman" w:hAnsiTheme="minorHAnsi" w:cs="Calibri"/>
-                <w:sz w:val="22"/>
-                <w:szCs w:val="22"/>
-              </w:rPr>
-              <w:t>m</w:t>
-            </w:r>
-            <w:r>
-              <w:rPr>
-                <w:rFonts w:asciiTheme="minorHAnsi" w:eastAsia="Times New Roman" w:hAnsiTheme="minorHAnsi" w:cs="Calibri"/>
-                <w:sz w:val="22"/>
-                <w:szCs w:val="22"/>
-              </w:rPr>
-              <w:t>i</w:t>
+              <w:t>getirdiğimi</w:t>
             </w:r>
             <w:proofErr w:type="spellEnd"/>
             <w:r>
@@ -4479,14 +4695,7 @@
                 <w:sz w:val="22"/>
                 <w:szCs w:val="22"/>
               </w:rPr>
-              <w:t xml:space="preserve"> </w:t>
-            </w:r>
-            <w:r>
-              <w:rPr>
-                <w:sz w:val="22"/>
-                <w:szCs w:val="22"/>
-              </w:rPr>
-              <w:t>{</w:t>
+              <w:t xml:space="preserve"> {</w:t>
             </w:r>
             <w:proofErr w:type="spellStart"/>
             <w:proofErr w:type="gramEnd"/>
@@ -4644,16 +4853,7 @@
                 <w:sz w:val="22"/>
                 <w:szCs w:val="22"/>
               </w:rPr>
-              <w:t>}</w:t>
-            </w:r>
-            <w:r>
-              <w:rPr>
-                <w:rFonts w:asciiTheme="minorHAnsi" w:eastAsia="Times New Roman" w:hAnsiTheme="minorHAnsi" w:cs="Calibri"/>
-                <w:color w:val="000000"/>
-                <w:sz w:val="22"/>
-                <w:szCs w:val="22"/>
-              </w:rPr>
-              <w:t xml:space="preserve">   </w:t>
+              <w:t xml:space="preserve">}   </w:t>
             </w:r>
             <w:proofErr w:type="gramEnd"/>
             <w:r>

</xml_diff>